<commit_message>
Added framework for the Password Recovery Screen. Started moving all strings to Strings.py (for localisation etc.). Minor changes tot he writeup. Added a back menu option to RegisterScreen.
</commit_message>
<xml_diff>
--- a/OCR Computing F454 Project.docx
+++ b/OCR Computing F454 Project.docx
@@ -1,6 +1,6 @@
 
 <file path=word/document.xml><?xml version="1.0" encoding="utf-8"?>
-<w:document xmlns:wpc="http://schemas.microsoft.com/office/word/2010/wordprocessingCanvas" xmlns:mc="http://schemas.openxmlformats.org/markup-compatibility/2006" xmlns:o="urn:schemas-microsoft-com:office:office" xmlns:r="http://schemas.openxmlformats.org/officeDocument/2006/relationships" xmlns:m="http://schemas.openxmlformats.org/officeDocument/2006/math" xmlns:v="urn:schemas-microsoft-com:vml" xmlns:wp14="http://schemas.microsoft.com/office/word/2010/wordprocessingDrawing" xmlns:wp="http://schemas.openxmlformats.org/drawingml/2006/wordprocessingDrawing" xmlns:w10="urn:schemas-microsoft-com:office:word" xmlns:w="http://schemas.openxmlformats.org/wordprocessingml/2006/main" xmlns:w14="http://schemas.microsoft.com/office/word/2010/wordml" xmlns:wpg="http://schemas.microsoft.com/office/word/2010/wordprocessingGroup" xmlns:wpi="http://schemas.microsoft.com/office/word/2010/wordprocessingInk" xmlns:wne="http://schemas.microsoft.com/office/word/2006/wordml" xmlns:wps="http://schemas.microsoft.com/office/word/2010/wordprocessingShape" mc:Ignorable="w14 wp14">
+<w:document xmlns:wpc="http://schemas.microsoft.com/office/word/2010/wordprocessingCanvas" xmlns:mc="http://schemas.openxmlformats.org/markup-compatibility/2006" xmlns:o="urn:schemas-microsoft-com:office:office" xmlns:r="http://schemas.openxmlformats.org/officeDocument/2006/relationships" xmlns:m="http://schemas.openxmlformats.org/officeDocument/2006/math" xmlns:v="urn:schemas-microsoft-com:vml" xmlns:wp14="http://schemas.microsoft.com/office/word/2010/wordprocessingDrawing" xmlns:wp="http://schemas.openxmlformats.org/drawingml/2006/wordprocessingDrawing" xmlns:w10="urn:schemas-microsoft-com:office:word" xmlns:w="http://schemas.openxmlformats.org/wordprocessingml/2006/main" xmlns:w14="http://schemas.microsoft.com/office/word/2010/wordml" xmlns:w15="http://schemas.microsoft.com/office/word/2012/wordml" xmlns:wpg="http://schemas.microsoft.com/office/word/2010/wordprocessingGroup" xmlns:wpi="http://schemas.microsoft.com/office/word/2010/wordprocessingInk" xmlns:wne="http://schemas.microsoft.com/office/word/2006/wordml" xmlns:wps="http://schemas.microsoft.com/office/word/2010/wordprocessingShape" mc:Ignorable="w14 w15 wp14">
   <w:body>
     <w:p>
       <w:pPr>
@@ -1922,15 +1922,7 @@
     </w:p>
     <w:p>
       <w:r>
-        <w:t xml:space="preserve">Following this, I will conduct three successive interviews, one with each of the </w:t>
-      </w:r>
-      <w:proofErr w:type="gramStart"/>
-      <w:r>
-        <w:t>Managers :</w:t>
-      </w:r>
-      <w:proofErr w:type="gramEnd"/>
-      <w:r>
-        <w:t xml:space="preserve"> Jonny Fishman; Roscoe Marchland and Edna Wescott respectively. </w:t>
+        <w:t xml:space="preserve">Following this, I will conduct three successive interviews, one with each of the Managers : Jonny Fishman; Roscoe Marchland and Edna Wescott respectively. </w:t>
       </w:r>
     </w:p>
     <w:p>
@@ -2005,23 +1997,30 @@
           <w:i/>
           <w:szCs w:val="28"/>
         </w:rPr>
-        <w:t xml:space="preserve">On </w:t>
-      </w:r>
-      <w:proofErr w:type="gramStart"/>
-      <w:r>
-        <w:rPr>
+        <w:t>On average, how much exposure would you say you have to technology on a daily basis?</w:t>
+      </w:r>
+    </w:p>
+    <w:p>
+      <w:pPr>
+        <w:spacing w:line="240" w:lineRule="auto"/>
+        <w:rPr>
+          <w:rFonts w:cstheme="minorHAnsi"/>
           <w:i/>
-          <w:szCs w:val="28"/>
-        </w:rPr>
-        <w:t>average, how much exposure would you say</w:t>
-      </w:r>
-      <w:proofErr w:type="gramEnd"/>
-      <w:r>
-        <w:rPr>
+        </w:rPr>
+      </w:pPr>
+      <w:r>
+        <w:rPr>
+          <w:rFonts w:cstheme="minorHAnsi"/>
           <w:i/>
-          <w:szCs w:val="28"/>
-        </w:rPr>
-        <w:t xml:space="preserve"> you have to technology on a daily basis?</w:t>
+        </w:rPr>
+        <w:t>∙</w:t>
+      </w:r>
+      <w:r>
+        <w:rPr>
+          <w:rFonts w:cstheme="minorHAnsi"/>
+          <w:i/>
+        </w:rPr>
+        <w:t>What do you like about the current filing system?</w:t>
       </w:r>
     </w:p>
     <w:p>
@@ -2044,7 +2043,7 @@
           <w:rFonts w:cstheme="minorHAnsi"/>
           <w:i/>
         </w:rPr>
-        <w:t>What do you like about the current filing system?</w:t>
+        <w:t>What could be improved about the current filing system?</w:t>
       </w:r>
     </w:p>
     <w:p>
@@ -2052,41 +2051,18 @@
         <w:spacing w:line="240" w:lineRule="auto"/>
         <w:rPr>
           <w:rFonts w:cstheme="minorHAnsi"/>
-          <w:i/>
-        </w:rPr>
-      </w:pPr>
-      <w:r>
-        <w:rPr>
-          <w:rFonts w:cstheme="minorHAnsi"/>
-          <w:i/>
-        </w:rPr>
-        <w:t>∙</w:t>
-      </w:r>
-      <w:r>
-        <w:rPr>
-          <w:rFonts w:cstheme="minorHAnsi"/>
-          <w:i/>
-        </w:rPr>
-        <w:t>What could be improved about the current filing system?</w:t>
+        </w:rPr>
+      </w:pPr>
+      <w:r>
+        <w:rPr>
+          <w:rFonts w:cstheme="minorHAnsi"/>
+        </w:rPr>
+        <w:t xml:space="preserve">Through the interviews, I aim to ascertain specific details about what the problem with the current system is, and the pros and cons to it. It will also help me to understand what a new system should provide. </w:t>
       </w:r>
     </w:p>
     <w:p>
       <w:pPr>
         <w:spacing w:line="240" w:lineRule="auto"/>
-        <w:rPr>
-          <w:rFonts w:cstheme="minorHAnsi"/>
-        </w:rPr>
-      </w:pPr>
-      <w:r>
-        <w:rPr>
-          <w:rFonts w:cstheme="minorHAnsi"/>
-        </w:rPr>
-        <w:t xml:space="preserve">Through the interviews, I aim to ascertain specific details about what the problem with the current system is, and the pros and cons to it. It will also help me to understand what a new system should provide. </w:t>
-      </w:r>
-    </w:p>
-    <w:p>
-      <w:pPr>
-        <w:spacing w:line="240" w:lineRule="auto"/>
       </w:pPr>
       <w:r>
         <w:rPr>
@@ -2095,11 +2071,11 @@
         <w:t>Following this, I aim to conduct a questionnaire on the employees that currently utilise the filing system, and I will further analysis the results of this in order to gauge the overall consensus on the system.</w:t>
       </w:r>
     </w:p>
-    <w:bookmarkStart w:id="5" w:name="_Toc392061766"/>
     <w:p>
       <w:pPr>
         <w:pStyle w:val="Heading2"/>
       </w:pPr>
+      <w:bookmarkStart w:id="5" w:name="_Toc392061766"/>
       <w:r>
         <w:rPr>
           <w:noProof/>
@@ -2160,6 +2136,10 @@
           </mc:Choice>
           <mc:Fallback>
             <w:pict>
+              <v:shapetype w14:anchorId="3129F479" id="_x0000_t32" coordsize="21600,21600" o:spt="32" o:oned="t" path="m,l21600,21600e" filled="f">
+                <v:path arrowok="t" fillok="f" o:connecttype="none"/>
+                <o:lock v:ext="edit" shapetype="t"/>
+              </v:shapetype>
               <v:shape id="Straight Arrow Connector 297" o:spid="_x0000_s1026" type="#_x0000_t32" style="position:absolute;margin-left:519pt;margin-top:26.75pt;width:1in;height:1in;z-index:251716608;visibility:visible;mso-wrap-style:square;mso-wrap-distance-left:9pt;mso-wrap-distance-top:0;mso-wrap-distance-right:9pt;mso-wrap-distance-bottom:0;mso-position-horizontal:absolute;mso-position-horizontal-relative:text;mso-position-vertical:absolute;mso-position-vertical-relative:text" o:gfxdata="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" strokecolor="#4579b8 [3044]">
                 <v:stroke endarrow="open"/>
               </v:shape>
@@ -2171,8 +2151,8 @@
       <w:r>
         <w:t>Interview 1 – Jonny Fishman -</w:t>
       </w:r>
+      <w:bookmarkEnd w:id="5"/>
       <w:bookmarkEnd w:id="6"/>
-      <w:bookmarkEnd w:id="5"/>
     </w:p>
     <w:p>
       <w:pPr>
@@ -2460,15 +2440,7 @@
         <w:spacing w:line="240" w:lineRule="auto"/>
       </w:pPr>
       <w:r>
-        <w:t xml:space="preserve">Jonny indicated that he enjoyed the simplicity of the current system, and that his current exposure to technology on a daily basis was low, with him heavily relying on pen and paper. Hence, it will be important, should I develop a computer-based system, to keep it simple, and easy to use and </w:t>
-      </w:r>
-      <w:proofErr w:type="gramStart"/>
-      <w:r>
-        <w:t>understand.</w:t>
-      </w:r>
-      <w:proofErr w:type="gramEnd"/>
-      <w:r>
-        <w:t xml:space="preserve"> </w:t>
+        <w:t xml:space="preserve">Jonny indicated that he enjoyed the simplicity of the current system, and that his current exposure to technology on a daily basis was low, with him heavily relying on pen and paper. Hence, it will be important, should I develop a computer-based system, to keep it simple, and easy to use and understand. </w:t>
       </w:r>
     </w:p>
     <w:p>
@@ -2476,15 +2448,7 @@
         <w:spacing w:line="240" w:lineRule="auto"/>
       </w:pPr>
       <w:r>
-        <w:t xml:space="preserve">The new system should also be resource-conservative, and both speed and ease-of-access should be considered by </w:t>
-      </w:r>
-      <w:proofErr w:type="gramStart"/>
-      <w:r>
-        <w:t>myself</w:t>
-      </w:r>
-      <w:proofErr w:type="gramEnd"/>
-      <w:r>
-        <w:t xml:space="preserve"> in its development.</w:t>
+        <w:t>The new system should also be resource-conservative, and both speed and ease-of-access should be considered by myself in its development.</w:t>
       </w:r>
     </w:p>
     <w:p>
@@ -2731,15 +2695,7 @@
     </w:p>
     <w:p>
       <w:r>
-        <w:t xml:space="preserve">Since he has little interaction with the current filing system, the only issue with the system that Roscoe identified was that it wasn’t computerised. Following on from this, I feel that there would </w:t>
-      </w:r>
-      <w:proofErr w:type="spellStart"/>
-      <w:r>
-        <w:t>e</w:t>
-      </w:r>
-      <w:proofErr w:type="spellEnd"/>
-      <w:r>
-        <w:t xml:space="preserve"> quite a lot of potential in developing a computerised system in order to solve the problem, although a refined paper-based system is certainly not out of the question. </w:t>
+        <w:t xml:space="preserve">Since he has little interaction with the current filing system, the only issue with the system that Roscoe identified was that it wasn’t computerised. Following on from this, I feel that there would e quite a lot of potential in developing a computerised system in order to solve the problem, although a refined paper-based system is certainly not out of the question. </w:t>
       </w:r>
     </w:p>
     <w:p>
@@ -2985,12 +2941,12 @@
       <w:pPr>
         <w:pStyle w:val="Heading2"/>
       </w:pPr>
-      <w:bookmarkStart w:id="13" w:name="_Toc390848752"/>
-      <w:bookmarkStart w:id="14" w:name="_Toc392061771"/>
+      <w:bookmarkStart w:id="13" w:name="_Toc392061771"/>
+      <w:bookmarkStart w:id="14" w:name="_Toc390848752"/>
       <w:r>
         <w:t>Interview 3 – Analysis –</w:t>
       </w:r>
-      <w:bookmarkEnd w:id="14"/>
+      <w:bookmarkEnd w:id="13"/>
     </w:p>
     <w:p>
       <w:r>
@@ -3079,7 +3035,7 @@
             <wp:cNvGraphicFramePr/>
             <a:graphic xmlns:a="http://schemas.openxmlformats.org/drawingml/2006/main">
               <a:graphicData uri="http://schemas.openxmlformats.org/drawingml/2006/chart">
-                <c:chart xmlns:c="http://schemas.openxmlformats.org/drawingml/2006/chart" xmlns:r="http://schemas.openxmlformats.org/officeDocument/2006/relationships" r:id="rId9"/>
+                <c:chart xmlns:c="http://schemas.openxmlformats.org/drawingml/2006/chart" xmlns:r="http://schemas.openxmlformats.org/officeDocument/2006/relationships" r:id="rId8"/>
               </a:graphicData>
             </a:graphic>
             <wp14:sizeRelH relativeFrom="page">
@@ -3131,7 +3087,7 @@
             <wp:cNvGraphicFramePr/>
             <a:graphic xmlns:a="http://schemas.openxmlformats.org/drawingml/2006/main">
               <a:graphicData uri="http://schemas.openxmlformats.org/drawingml/2006/chart">
-                <c:chart xmlns:c="http://schemas.openxmlformats.org/drawingml/2006/chart" xmlns:r="http://schemas.openxmlformats.org/officeDocument/2006/relationships" r:id="rId10"/>
+                <c:chart xmlns:c="http://schemas.openxmlformats.org/drawingml/2006/chart" xmlns:r="http://schemas.openxmlformats.org/officeDocument/2006/relationships" r:id="rId9"/>
               </a:graphicData>
             </a:graphic>
             <wp14:sizeRelH relativeFrom="page">
@@ -3168,7 +3124,7 @@
             <wp:cNvGraphicFramePr/>
             <a:graphic xmlns:a="http://schemas.openxmlformats.org/drawingml/2006/main">
               <a:graphicData uri="http://schemas.openxmlformats.org/drawingml/2006/chart">
-                <c:chart xmlns:c="http://schemas.openxmlformats.org/drawingml/2006/chart" xmlns:r="http://schemas.openxmlformats.org/officeDocument/2006/relationships" r:id="rId11"/>
+                <c:chart xmlns:c="http://schemas.openxmlformats.org/drawingml/2006/chart" xmlns:r="http://schemas.openxmlformats.org/officeDocument/2006/relationships" r:id="rId10"/>
               </a:graphicData>
             </a:graphic>
             <wp14:sizeRelH relativeFrom="page">
@@ -5294,11 +5250,7 @@
           </mc:Choice>
           <mc:Fallback>
             <w:pict>
-              <v:group id="Group 307" o:spid="_x0000_s1026" style="position:absolute;left:0;text-align:left;margin-left:-23.45pt;margin-top:4.7pt;width:474.7pt;height:427.95pt;z-index:-251600897" coordsize="60286,54349" o:gfxdata="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">
-                <v:shapetype id="_x0000_t32" coordsize="21600,21600" o:spt="32" o:oned="t" path="m,l21600,21600e" filled="f">
-                  <v:path arrowok="t" fillok="f" o:connecttype="none"/>
-                  <o:lock v:ext="edit" shapetype="t"/>
-                </v:shapetype>
+              <v:group w14:anchorId="608BC28F" id="Group 307" o:spid="_x0000_s1026" style="position:absolute;left:0;text-align:left;margin-left:-23.45pt;margin-top:4.7pt;width:474.7pt;height:427.95pt;z-index:-251600897" coordsize="60286,54349" o:gfxdata="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">
                 <v:shape id="Straight Arrow Connector 298" o:spid="_x0000_s1027" type="#_x0000_t32" style="position:absolute;left:60191;top:6917;width:0;height:35325;flip:y;visibility:visible;mso-wrap-style:square" o:connectortype="straight" o:gfxdata="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" strokecolor="black [3213]" strokeweight="1.5pt">
                   <v:stroke endarrow="open"/>
                 </v:shape>
@@ -7367,7 +7319,7 @@
           </mc:Choice>
           <mc:Fallback>
             <w:pict>
-              <v:group id="Group 398" o:spid="_x0000_s1073" style="position:absolute;margin-left:-1in;margin-top:24.55pt;width:605.3pt;height:468.8pt;z-index:-251553792" coordsize="76875,59537" o:gfxdata="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">
+              <v:group w14:anchorId="53D70714" id="Group 398" o:spid="_x0000_s1073" style="position:absolute;margin-left:-1in;margin-top:24.55pt;width:605.3pt;height:468.8pt;z-index:-251553792" coordsize="76875,59537" o:gfxdata="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">
                 <v:shapetype id="_x0000_t202" coordsize="21600,21600" o:spt="202" path="m,l,21600r21600,l21600,xe">
                   <v:stroke joinstyle="miter"/>
                   <v:path gradientshapeok="t" o:connecttype="rect"/>
@@ -7768,33 +7720,51 @@
         <w:rPr>
           <w:i/>
         </w:rPr>
-        <w:t xml:space="preserve"> </w:t>
-      </w:r>
-      <w:proofErr w:type="gramStart"/>
-      <w:r>
+        <w:t xml:space="preserve"> It is slow and time-consuming to locate/access records.</w:t>
+      </w:r>
+    </w:p>
+    <w:p>
+      <w:pPr>
         <w:rPr>
           <w:i/>
         </w:rPr>
-        <w:t>It</w:t>
-      </w:r>
-      <w:proofErr w:type="gramEnd"/>
+      </w:pPr>
       <w:r>
         <w:rPr>
           <w:i/>
         </w:rPr>
-        <w:t xml:space="preserve"> is slow and time-consuming to locate/access records.</w:t>
-      </w:r>
-    </w:p>
-    <w:p>
-      <w:pPr>
-        <w:rPr>
+        <w:t xml:space="preserve">        </w:t>
+      </w:r>
+      <w:r>
+        <w:rPr>
+          <w:rFonts w:cstheme="minorHAnsi"/>
           <w:i/>
         </w:rPr>
-      </w:pPr>
+        <w:t>∙</w:t>
+      </w:r>
       <w:r>
         <w:rPr>
           <w:i/>
         </w:rPr>
+        <w:t xml:space="preserve"> It is completely manual, requiring</w:t>
+      </w:r>
+      <w:r>
+        <w:rPr>
+          <w:i/>
+        </w:rPr>
+        <w:t xml:space="preserve"> a lot of transcription by hand – for example, when creating or       amending a record.</w:t>
+      </w:r>
+    </w:p>
+    <w:p>
+      <w:pPr>
+        <w:rPr>
+          <w:i/>
+        </w:rPr>
+      </w:pPr>
+      <w:r>
+        <w:rPr>
+          <w:i/>
+        </w:rPr>
         <w:t xml:space="preserve">        </w:t>
       </w:r>
       <w:r>
@@ -7808,39 +7778,57 @@
         <w:rPr>
           <w:i/>
         </w:rPr>
-        <w:t xml:space="preserve"> </w:t>
-      </w:r>
-      <w:proofErr w:type="gramStart"/>
+        <w:t xml:space="preserve"> It takes up too much space (it is too space-consuming).</w:t>
+      </w:r>
       <w:r>
         <w:rPr>
           <w:i/>
         </w:rPr>
-        <w:t>It</w:t>
-      </w:r>
-      <w:proofErr w:type="gramEnd"/>
-      <w:r>
+        <w:t xml:space="preserve"> Currently, the system occupies 4 Filing cabinets, with more being required each time this capacity is overflowed.</w:t>
+      </w:r>
+    </w:p>
+    <w:p>
+      <w:pPr>
         <w:rPr>
           <w:i/>
         </w:rPr>
-        <w:t xml:space="preserve"> is completely manual, requiring</w:t>
-      </w:r>
+      </w:pPr>
       <w:r>
         <w:rPr>
           <w:i/>
         </w:rPr>
-        <w:t xml:space="preserve"> a lot of transcription by hand – for example, when creating or       amending a record.</w:t>
-      </w:r>
-    </w:p>
-    <w:p>
-      <w:pPr>
-        <w:rPr>
+        <w:t xml:space="preserve">        </w:t>
+      </w:r>
+      <w:r>
+        <w:rPr>
+          <w:rFonts w:cstheme="minorHAnsi"/>
           <w:i/>
         </w:rPr>
-      </w:pPr>
+        <w:t>∙</w:t>
+      </w:r>
       <w:r>
         <w:rPr>
           <w:i/>
         </w:rPr>
+        <w:t xml:space="preserve"> Rec</w:t>
+      </w:r>
+      <w:r>
+        <w:rPr>
+          <w:i/>
+        </w:rPr>
+        <w:t>ords are easily damaged or lost due to the large amount of records stored, and the physical nature of the filing system.</w:t>
+      </w:r>
+    </w:p>
+    <w:p>
+      <w:pPr>
+        <w:rPr>
+          <w:i/>
+        </w:rPr>
+      </w:pPr>
+      <w:r>
+        <w:rPr>
+          <w:i/>
+        </w:rPr>
         <w:t xml:space="preserve">        </w:t>
       </w:r>
       <w:r>
@@ -7854,18 +7842,19 @@
         <w:rPr>
           <w:i/>
         </w:rPr>
-        <w:t xml:space="preserve"> It takes up too much space (it is too space-consuming).</w:t>
+        <w:t xml:space="preserve"> It</w:t>
       </w:r>
       <w:r>
         <w:rPr>
           <w:i/>
         </w:rPr>
-        <w:t xml:space="preserve"> Currently, the system occupies 4 Filing cabinets, with more being required each time this capacity is overflowed.</w:t>
-      </w:r>
-    </w:p>
-    <w:p>
-      <w:pPr>
-        <w:rPr>
+        <w:t xml:space="preserve"> Requires a lot of maintenance (eg. printing/transcription/shredding)</w:t>
+      </w:r>
+    </w:p>
+    <w:p>
+      <w:pPr>
+        <w:rPr>
+          <w:rFonts w:cstheme="minorHAnsi"/>
           <w:i/>
         </w:rPr>
       </w:pPr>
@@ -7880,373 +7869,278 @@
           <w:rFonts w:cstheme="minorHAnsi"/>
           <w:i/>
         </w:rPr>
-        <w:t>∙</w:t>
-      </w:r>
-      <w:r>
-        <w:rPr>
+        <w:t>∙ It is somewhat disorg</w:t>
+      </w:r>
+      <w:r>
+        <w:rPr>
+          <w:rFonts w:cstheme="minorHAnsi"/>
           <w:i/>
         </w:rPr>
-        <w:t xml:space="preserve"> Rec</w:t>
-      </w:r>
-      <w:r>
+        <w:t>anised – Although the files are meant to be stored chronologically, this isn’t always adhered to</w:t>
+      </w:r>
+    </w:p>
+    <w:p>
+      <w:pPr>
         <w:rPr>
           <w:i/>
         </w:rPr>
-        <w:t>ords are easily damaged or lost due to the large amount of records stored, and the physical nature of the filing system.</w:t>
-      </w:r>
-    </w:p>
-    <w:p>
-      <w:pPr>
-        <w:rPr>
+      </w:pPr>
+      <w:r>
+        <w:rPr>
+          <w:rFonts w:cstheme="minorHAnsi"/>
           <w:i/>
         </w:rPr>
-      </w:pPr>
-      <w:r>
-        <w:rPr>
+        <w:t xml:space="preserve">        ∙ </w:t>
+      </w:r>
+      <w:r>
+        <w:rPr>
+          <w:rFonts w:cstheme="minorHAnsi"/>
           <w:i/>
         </w:rPr>
-        <w:t xml:space="preserve">        </w:t>
+        <w:t>T</w:t>
       </w:r>
       <w:r>
         <w:rPr>
           <w:rFonts w:cstheme="minorHAnsi"/>
           <w:i/>
         </w:rPr>
-        <w:t>∙</w:t>
-      </w:r>
-      <w:r>
-        <w:rPr>
+        <w:t>here</w:t>
+      </w:r>
+      <w:r>
+        <w:rPr>
+          <w:rFonts w:cstheme="minorHAnsi"/>
           <w:i/>
         </w:rPr>
-        <w:t xml:space="preserve"> It</w:t>
-      </w:r>
-      <w:r>
-        <w:rPr>
+        <w:t xml:space="preserve"> is no</w:t>
+      </w:r>
+      <w:r>
+        <w:rPr>
+          <w:rFonts w:cstheme="minorHAnsi"/>
           <w:i/>
         </w:rPr>
-        <w:t xml:space="preserve"> Requires a lot of maintenance (</w:t>
-      </w:r>
-      <w:proofErr w:type="spellStart"/>
-      <w:r>
-        <w:rPr>
+        <w:t xml:space="preserve"> viable</w:t>
+      </w:r>
+      <w:r>
+        <w:rPr>
+          <w:rFonts w:cstheme="minorHAnsi"/>
           <w:i/>
         </w:rPr>
-        <w:t>eg</w:t>
-      </w:r>
-      <w:proofErr w:type="spellEnd"/>
-      <w:r>
-        <w:rPr>
+        <w:t xml:space="preserve"> way of ‘backing up’ files – i.e. keeping copies.</w:t>
+      </w:r>
+      <w:r>
+        <w:rPr>
+          <w:rFonts w:cstheme="minorHAnsi"/>
           <w:i/>
         </w:rPr>
-        <w:t>. printing/transcription/shredding)</w:t>
-      </w:r>
-    </w:p>
-    <w:p>
-      <w:pPr>
-        <w:rPr>
-          <w:rFonts w:cstheme="minorHAnsi"/>
+        <w:t xml:space="preserve"> With the current system, this would require a large amount of photocopying, which is both time, and resource-consuming.</w:t>
+      </w:r>
+    </w:p>
+    <w:p>
+      <w:pPr>
+        <w:pStyle w:val="Heading2"/>
+      </w:pPr>
+      <w:bookmarkStart w:id="25" w:name="_Toc392061776"/>
+      <w:r>
+        <w:t>Requirements Specification –</w:t>
+      </w:r>
+      <w:bookmarkEnd w:id="14"/>
+      <w:bookmarkEnd w:id="25"/>
+    </w:p>
+    <w:p>
+      <w:r>
+        <w:t>The system itself must have a wide range of functionality in order to track employees, as well as calculating total salary and expenditure. The system will provide the following basic functionality:</w:t>
+      </w:r>
+    </w:p>
+    <w:p>
+      <w:pPr>
+        <w:rPr>
           <w:i/>
         </w:rPr>
       </w:pPr>
       <w:r>
         <w:rPr>
+          <w:rFonts w:cstheme="minorHAnsi"/>
           <w:i/>
         </w:rPr>
-        <w:t xml:space="preserve">        </w:t>
-      </w:r>
-      <w:r>
-        <w:rPr>
-          <w:rFonts w:cstheme="minorHAnsi"/>
+        <w:t xml:space="preserve">        ∙</w:t>
+      </w:r>
+      <w:r>
+        <w:rPr>
           <w:i/>
         </w:rPr>
-        <w:t>∙ It is somewhat disorg</w:t>
-      </w:r>
-      <w:r>
+        <w:t xml:space="preserve"> Handle a basic login system.</w:t>
+      </w:r>
+    </w:p>
+    <w:p>
+      <w:pPr>
         <w:rPr>
           <w:rFonts w:cstheme="minorHAnsi"/>
           <w:i/>
         </w:rPr>
-        <w:t>anised – Although the files are meant to be stored chronologically, this isn’t always adhered to</w:t>
-      </w:r>
-    </w:p>
-    <w:p>
-      <w:pPr>
-        <w:rPr>
+      </w:pPr>
+      <w:r>
+        <w:rPr>
+          <w:rFonts w:cstheme="minorHAnsi"/>
           <w:i/>
         </w:rPr>
-      </w:pPr>
-      <w:r>
+        <w:t xml:space="preserve">        ∙ Create, Amend, Change and Delete Employee Records.</w:t>
+      </w:r>
+    </w:p>
+    <w:p>
+      <w:pPr>
         <w:rPr>
           <w:rFonts w:cstheme="minorHAnsi"/>
           <w:i/>
         </w:rPr>
-        <w:t xml:space="preserve">        ∙ </w:t>
-      </w:r>
+      </w:pPr>
       <w:r>
         <w:rPr>
           <w:rFonts w:cstheme="minorHAnsi"/>
           <w:i/>
         </w:rPr>
-        <w:t>T</w:t>
-      </w:r>
-      <w:r>
+        <w:t xml:space="preserve">        ∙ Display all employee records simultaneously.</w:t>
+      </w:r>
+    </w:p>
+    <w:p>
+      <w:pPr>
         <w:rPr>
           <w:rFonts w:cstheme="minorHAnsi"/>
           <w:i/>
         </w:rPr>
-        <w:t>here</w:t>
-      </w:r>
+      </w:pPr>
       <w:r>
         <w:rPr>
           <w:rFonts w:cstheme="minorHAnsi"/>
           <w:i/>
         </w:rPr>
-        <w:t xml:space="preserve"> is no</w:t>
-      </w:r>
-      <w:r>
+        <w:t xml:space="preserve">        ∙ Provide a basic record-searching functionality.</w:t>
+      </w:r>
+    </w:p>
+    <w:p>
+      <w:pPr>
         <w:rPr>
           <w:rFonts w:cstheme="minorHAnsi"/>
           <w:i/>
         </w:rPr>
-        <w:t xml:space="preserve"> viable</w:t>
-      </w:r>
+      </w:pPr>
       <w:r>
         <w:rPr>
           <w:rFonts w:cstheme="minorHAnsi"/>
           <w:i/>
         </w:rPr>
-        <w:t xml:space="preserve"> way of ‘backing up’ files – i.e. keeping copies.</w:t>
-      </w:r>
-      <w:r>
+        <w:t xml:space="preserve">        ∙ Allow the user to append notes to an individual record.</w:t>
+      </w:r>
+    </w:p>
+    <w:p>
+      <w:pPr>
         <w:rPr>
           <w:rFonts w:cstheme="minorHAnsi"/>
           <w:i/>
         </w:rPr>
-        <w:t xml:space="preserve"> With the current system, this would require a large amount of photocopying, which is both time, and resource-consuming.</w:t>
-      </w:r>
-    </w:p>
-    <w:p>
-      <w:pPr>
-        <w:pStyle w:val="Heading2"/>
-      </w:pPr>
-      <w:bookmarkStart w:id="25" w:name="_Toc392061776"/>
-      <w:r>
-        <w:t>Requirements Specification –</w:t>
-      </w:r>
-      <w:bookmarkEnd w:id="13"/>
-      <w:bookmarkEnd w:id="25"/>
-    </w:p>
-    <w:p>
-      <w:r>
-        <w:t>The system itself must have a wide range of functionality in order to track employees, as well as calculating total salary and expenditure. The system will provide the following basic functionality:</w:t>
-      </w:r>
-    </w:p>
-    <w:p>
-      <w:pPr>
-        <w:rPr>
+      </w:pPr>
+      <w:r>
+        <w:rPr>
+          <w:rFonts w:cstheme="minorHAnsi"/>
           <w:i/>
         </w:rPr>
-      </w:pPr>
+        <w:t xml:space="preserve">        ∙ Track and d</w:t>
+      </w:r>
       <w:r>
         <w:rPr>
           <w:rFonts w:cstheme="minorHAnsi"/>
           <w:i/>
         </w:rPr>
-        <w:t xml:space="preserve">        ∙</w:t>
-      </w:r>
-      <w:r>
-        <w:rPr>
+        <w:t>isplay the total employee count.</w:t>
+      </w:r>
+    </w:p>
+    <w:p>
+      <w:pPr>
+        <w:rPr>
+          <w:rFonts w:cstheme="minorHAnsi"/>
           <w:i/>
         </w:rPr>
-        <w:t xml:space="preserve"> Handle a basic login system, with a single login.</w:t>
-      </w:r>
-    </w:p>
-    <w:p>
-      <w:pPr>
+      </w:pPr>
+      <w:r>
         <w:rPr>
           <w:rFonts w:cstheme="minorHAnsi"/>
           <w:i/>
         </w:rPr>
-      </w:pPr>
-      <w:r>
+        <w:t xml:space="preserve">        ∙ Track and display the total salary.</w:t>
+      </w:r>
+    </w:p>
+    <w:p>
+      <w:pPr>
         <w:rPr>
           <w:rFonts w:cstheme="minorHAnsi"/>
           <w:i/>
         </w:rPr>
-        <w:t xml:space="preserve">        ∙ Create, Amend, Change and Delete Employee Records.</w:t>
-      </w:r>
-    </w:p>
-    <w:p>
-      <w:pPr>
+      </w:pPr>
+      <w:r>
         <w:rPr>
           <w:rFonts w:cstheme="minorHAnsi"/>
           <w:i/>
         </w:rPr>
-      </w:pPr>
-      <w:r>
+        <w:t xml:space="preserve">        ∙ Track and display the total expenditure, allowing for expenditure to be added and taken away.</w:t>
+      </w:r>
+    </w:p>
+    <w:p>
+      <w:pPr>
         <w:rPr>
           <w:rFonts w:cstheme="minorHAnsi"/>
           <w:i/>
         </w:rPr>
-        <w:t xml:space="preserve">        ∙ Display all employee records simultaneously.</w:t>
-      </w:r>
-    </w:p>
-    <w:p>
-      <w:pPr>
+      </w:pPr>
+      <w:r>
         <w:rPr>
           <w:rFonts w:cstheme="minorHAnsi"/>
           <w:i/>
         </w:rPr>
-      </w:pPr>
-      <w:r>
+        <w:t xml:space="preserve">        ∙ Process expenditure, giving daily, weekly, monthly and yearly expenditure.</w:t>
+      </w:r>
+    </w:p>
+    <w:p>
+      <w:pPr>
         <w:rPr>
           <w:rFonts w:cstheme="minorHAnsi"/>
           <w:i/>
         </w:rPr>
-        <w:t xml:space="preserve">        ∙ Provide a basic record-searching functionality.</w:t>
-      </w:r>
-    </w:p>
-    <w:p>
-      <w:pPr>
+      </w:pPr>
+      <w:r>
         <w:rPr>
           <w:rFonts w:cstheme="minorHAnsi"/>
           <w:i/>
         </w:rPr>
-      </w:pPr>
-      <w:r>
+        <w:t xml:space="preserve">        ∙ Provide format, presence and type checks, and support double-entry verification.</w:t>
+      </w:r>
+    </w:p>
+    <w:p>
+      <w:pPr>
         <w:rPr>
           <w:rFonts w:cstheme="minorHAnsi"/>
           <w:i/>
         </w:rPr>
-        <w:t xml:space="preserve">        ∙ Allow the user to append notes to an individual record.</w:t>
-      </w:r>
-    </w:p>
-    <w:p>
-      <w:pPr>
+      </w:pPr>
+      <w:r>
         <w:rPr>
           <w:rFonts w:cstheme="minorHAnsi"/>
           <w:i/>
         </w:rPr>
-      </w:pPr>
-      <w:r>
+        <w:t xml:space="preserve">        ∙ Be simple and easy to grasp.</w:t>
+      </w:r>
+    </w:p>
+    <w:p>
+      <w:pPr>
         <w:rPr>
           <w:rFonts w:cstheme="minorHAnsi"/>
           <w:i/>
         </w:rPr>
-        <w:t xml:space="preserve">        ∙ Track and d</w:t>
-      </w:r>
+      </w:pPr>
       <w:r>
         <w:rPr>
           <w:rFonts w:cstheme="minorHAnsi"/>
           <w:i/>
         </w:rPr>
-        <w:t>isplay the total employee count.</w:t>
-      </w:r>
-    </w:p>
-    <w:p>
-      <w:pPr>
-        <w:rPr>
-          <w:rFonts w:cstheme="minorHAnsi"/>
-          <w:i/>
-        </w:rPr>
-      </w:pPr>
-      <w:r>
-        <w:rPr>
-          <w:rFonts w:cstheme="minorHAnsi"/>
-          <w:i/>
-        </w:rPr>
-        <w:t xml:space="preserve">        ∙ Track and display the total salary.</w:t>
-      </w:r>
-    </w:p>
-    <w:p>
-      <w:pPr>
-        <w:rPr>
-          <w:rFonts w:cstheme="minorHAnsi"/>
-          <w:i/>
-        </w:rPr>
-      </w:pPr>
-      <w:r>
-        <w:rPr>
-          <w:rFonts w:cstheme="minorHAnsi"/>
-          <w:i/>
-        </w:rPr>
-        <w:t xml:space="preserve">        ∙ Track and display the total expenditure, allowing for expenditure to be added and taken away.</w:t>
-      </w:r>
-    </w:p>
-    <w:p>
-      <w:pPr>
-        <w:rPr>
-          <w:rFonts w:cstheme="minorHAnsi"/>
-          <w:i/>
-        </w:rPr>
-      </w:pPr>
-      <w:r>
-        <w:rPr>
-          <w:rFonts w:cstheme="minorHAnsi"/>
-          <w:i/>
-        </w:rPr>
-        <w:t xml:space="preserve">        ∙ Process expenditure, giving daily, weekly, monthly and yearly expenditure.</w:t>
-      </w:r>
-    </w:p>
-    <w:p>
-      <w:pPr>
-        <w:rPr>
-          <w:rFonts w:cstheme="minorHAnsi"/>
-          <w:i/>
-        </w:rPr>
-      </w:pPr>
-      <w:r>
-        <w:rPr>
-          <w:rFonts w:cstheme="minorHAnsi"/>
-          <w:i/>
-        </w:rPr>
-        <w:t xml:space="preserve">        ∙ Provide format, presence and type checks, and support double-entry verification.</w:t>
-      </w:r>
-    </w:p>
-    <w:p>
-      <w:pPr>
-        <w:rPr>
-          <w:rFonts w:cstheme="minorHAnsi"/>
-          <w:i/>
-        </w:rPr>
-      </w:pPr>
-      <w:r>
-        <w:rPr>
-          <w:rFonts w:cstheme="minorHAnsi"/>
-          <w:i/>
-        </w:rPr>
-        <w:t xml:space="preserve">        ∙ Be simple and easy to grasp.</w:t>
-      </w:r>
-    </w:p>
-    <w:p>
-      <w:pPr>
-        <w:rPr>
-          <w:rFonts w:cstheme="minorHAnsi"/>
-          <w:i/>
-        </w:rPr>
-      </w:pPr>
-      <w:r>
-        <w:rPr>
-          <w:rFonts w:cstheme="minorHAnsi"/>
-          <w:i/>
-        </w:rPr>
-        <w:t xml:space="preserve">        ∙ </w:t>
-      </w:r>
-      <w:proofErr w:type="gramStart"/>
-      <w:r>
-        <w:rPr>
-          <w:rFonts w:cstheme="minorHAnsi"/>
-          <w:i/>
-        </w:rPr>
-        <w:t>Be</w:t>
-      </w:r>
-      <w:proofErr w:type="gramEnd"/>
-      <w:r>
-        <w:rPr>
-          <w:rFonts w:cstheme="minorHAnsi"/>
-          <w:i/>
-        </w:rPr>
-        <w:t xml:space="preserve"> quick to use, and time-efficient.</w:t>
+        <w:t xml:space="preserve">        ∙ Be quick to use, and time-efficient.</w:t>
       </w:r>
     </w:p>
     <w:p>
@@ -9376,15 +9270,7 @@
     <w:p/>
     <w:p>
       <w:r>
-        <w:t>In conclusion, the overall most effective method to employ will be Method 3, and; moreover</w:t>
-      </w:r>
-      <w:proofErr w:type="gramStart"/>
-      <w:r>
-        <w:t>,  I</w:t>
-      </w:r>
-      <w:proofErr w:type="gramEnd"/>
-      <w:r>
-        <w:t xml:space="preserve"> will create a system in Python in order to provide a solution to the problem</w:t>
+        <w:t>In conclusion, the overall most effective method to employ will be Method 3, and; moreover,  I will create a system in Python in order to provide a solution to the problem</w:t>
       </w:r>
       <w:r>
         <w:t>s that the current system poses.</w:t>
@@ -9505,15 +9391,7 @@
           </w:tcPr>
           <w:p>
             <w:r>
-              <w:t xml:space="preserve">Software required </w:t>
-            </w:r>
-            <w:proofErr w:type="gramStart"/>
-            <w:r>
-              <w:t>to run</w:t>
-            </w:r>
-            <w:proofErr w:type="gramEnd"/>
-            <w:r>
-              <w:t xml:space="preserve"> the program</w:t>
+              <w:t>Software required to run the program</w:t>
             </w:r>
             <w:r>
               <w:t xml:space="preserve">. </w:t>
@@ -9527,13 +9405,8 @@
             <w:tcW w:w="4621" w:type="dxa"/>
           </w:tcPr>
           <w:p>
-            <w:proofErr w:type="spellStart"/>
-            <w:r>
-              <w:t>easygui</w:t>
-            </w:r>
-            <w:proofErr w:type="spellEnd"/>
-            <w:r>
-              <w:t xml:space="preserve"> Python Module</w:t>
+            <w:r>
+              <w:t>easygui Python Module</w:t>
             </w:r>
           </w:p>
         </w:tc>
@@ -9546,15 +9419,7 @@
               <w:t>Required at Runtime</w:t>
             </w:r>
             <w:r>
-              <w:t xml:space="preserve">. The </w:t>
-            </w:r>
-            <w:proofErr w:type="spellStart"/>
-            <w:r>
-              <w:t>easygui</w:t>
-            </w:r>
-            <w:proofErr w:type="spellEnd"/>
-            <w:r>
-              <w:t xml:space="preserve"> module allows for the creation of a simplistic, menu-based interface.</w:t>
+              <w:t>. The easygui module allows for the creation of a simplistic, menu-based interface.</w:t>
             </w:r>
           </w:p>
         </w:tc>
@@ -9565,13 +9430,8 @@
             <w:tcW w:w="4621" w:type="dxa"/>
           </w:tcPr>
           <w:p>
-            <w:proofErr w:type="spellStart"/>
-            <w:r>
-              <w:t>EmpTrackerModule</w:t>
-            </w:r>
-            <w:proofErr w:type="spellEnd"/>
-            <w:r>
-              <w:t xml:space="preserve"> Custom Python Module</w:t>
+            <w:r>
+              <w:t>EmpTrackerModule Custom Python Module</w:t>
             </w:r>
           </w:p>
         </w:tc>
@@ -9584,15 +9444,7 @@
               <w:t>Contains all the procedures for the Program.</w:t>
             </w:r>
             <w:r>
-              <w:t xml:space="preserve"> This is a custom module which will be built by </w:t>
-            </w:r>
-            <w:proofErr w:type="gramStart"/>
-            <w:r>
-              <w:t>myself</w:t>
-            </w:r>
-            <w:proofErr w:type="gramEnd"/>
-            <w:r>
-              <w:t>.</w:t>
+              <w:t xml:space="preserve"> This is a custom module which will be built by myself.</w:t>
             </w:r>
           </w:p>
         </w:tc>
@@ -9860,14 +9712,14 @@
           <w:b/>
           <w:u w:val="single"/>
         </w:rPr>
-        <w:t>Handle a basic login system, with a single login</w:t>
+        <w:t>Handle a basic login system</w:t>
       </w:r>
       <w:r>
         <w:rPr>
           <w:b/>
           <w:u w:val="single"/>
         </w:rPr>
-        <w:t xml:space="preserve"> –</w:t>
+        <w:t>–</w:t>
       </w:r>
     </w:p>
     <w:p>
@@ -9997,21 +9849,7 @@
         <w:rPr>
           <w:rFonts w:cstheme="minorHAnsi"/>
         </w:rPr>
-        <w:t>The user must be able to edit employee records (</w:t>
-      </w:r>
-      <w:proofErr w:type="spellStart"/>
-      <w:r>
-        <w:rPr>
-          <w:rFonts w:cstheme="minorHAnsi"/>
-        </w:rPr>
-        <w:t>eg</w:t>
-      </w:r>
-      <w:proofErr w:type="spellEnd"/>
-      <w:r>
-        <w:rPr>
-          <w:rFonts w:cstheme="minorHAnsi"/>
-        </w:rPr>
-        <w:t>. change the salary of an individual employee).</w:t>
+        <w:t>The user must be able to edit employee records (eg. change the salary of an individual employee).</w:t>
       </w:r>
     </w:p>
     <w:p>
@@ -10085,41 +9923,7 @@
           <w:b/>
           <w:u w:val="single"/>
         </w:rPr>
-        <w:t xml:space="preserve">Requirement </w:t>
-      </w:r>
-      <w:proofErr w:type="gramStart"/>
-      <w:r>
-        <w:rPr>
-          <w:rFonts w:cstheme="minorHAnsi"/>
-          <w:b/>
-          <w:u w:val="single"/>
-        </w:rPr>
-        <w:t>Three :</w:t>
-      </w:r>
-      <w:proofErr w:type="gramEnd"/>
-      <w:r>
-        <w:rPr>
-          <w:rFonts w:cstheme="minorHAnsi"/>
-          <w:b/>
-          <w:u w:val="single"/>
-        </w:rPr>
-        <w:t xml:space="preserve"> </w:t>
-      </w:r>
-      <w:r>
-        <w:rPr>
-          <w:rFonts w:cstheme="minorHAnsi"/>
-          <w:b/>
-          <w:u w:val="single"/>
-        </w:rPr>
-        <w:t xml:space="preserve">Display all </w:t>
-      </w:r>
-      <w:r>
-        <w:rPr>
-          <w:rFonts w:cstheme="minorHAnsi"/>
-          <w:b/>
-          <w:u w:val="single"/>
-        </w:rPr>
-        <w:t xml:space="preserve">employee records simultaneously </w:t>
+        <w:t xml:space="preserve">Requirement Three : Display all employee records simultaneously </w:t>
       </w:r>
       <w:r>
         <w:rPr>
@@ -10204,25 +10008,7 @@
           <w:b/>
           <w:u w:val="single"/>
         </w:rPr>
-        <w:t xml:space="preserve">Requirement </w:t>
-      </w:r>
-      <w:proofErr w:type="gramStart"/>
-      <w:r>
-        <w:rPr>
-          <w:rFonts w:cstheme="minorHAnsi"/>
-          <w:b/>
-          <w:u w:val="single"/>
-        </w:rPr>
-        <w:t>Four :</w:t>
-      </w:r>
-      <w:proofErr w:type="gramEnd"/>
-      <w:r>
-        <w:rPr>
-          <w:rFonts w:cstheme="minorHAnsi"/>
-          <w:b/>
-          <w:u w:val="single"/>
-        </w:rPr>
-        <w:t xml:space="preserve"> Provide a basic record-searching functionality –</w:t>
+        <w:t>Requirement Four : Provide a basic record-searching functionality –</w:t>
       </w:r>
     </w:p>
     <w:p>
@@ -10305,25 +10091,7 @@
           <w:b/>
           <w:u w:val="single"/>
         </w:rPr>
-        <w:t xml:space="preserve">Requirement </w:t>
-      </w:r>
-      <w:proofErr w:type="gramStart"/>
-      <w:r>
-        <w:rPr>
-          <w:rFonts w:cstheme="minorHAnsi"/>
-          <w:b/>
-          <w:u w:val="single"/>
-        </w:rPr>
-        <w:t>Five :</w:t>
-      </w:r>
-      <w:proofErr w:type="gramEnd"/>
-      <w:r>
-        <w:rPr>
-          <w:rFonts w:cstheme="minorHAnsi"/>
-          <w:b/>
-          <w:u w:val="single"/>
-        </w:rPr>
-        <w:t xml:space="preserve"> Allow the user to append notes to an individual record – </w:t>
+        <w:t xml:space="preserve">Requirement Five : Allow the user to append notes to an individual record – </w:t>
       </w:r>
     </w:p>
     <w:p>
@@ -10380,25 +10148,8 @@
           <w:b/>
           <w:u w:val="single"/>
         </w:rPr>
-        <w:t xml:space="preserve">Requirement </w:t>
-      </w:r>
-      <w:proofErr w:type="gramStart"/>
-      <w:r>
-        <w:rPr>
-          <w:rFonts w:cstheme="minorHAnsi"/>
-          <w:b/>
-          <w:u w:val="single"/>
-        </w:rPr>
-        <w:t>Six :</w:t>
-      </w:r>
-      <w:proofErr w:type="gramEnd"/>
-      <w:r>
-        <w:rPr>
-          <w:rFonts w:cstheme="minorHAnsi"/>
-          <w:b/>
-          <w:u w:val="single"/>
-        </w:rPr>
-        <w:t xml:space="preserve"> Track and Display the total employee count –</w:t>
+        <w:lastRenderedPageBreak/>
+        <w:t>Requirement Six : Track and Display the total employee count –</w:t>
       </w:r>
     </w:p>
     <w:p>
@@ -10495,25 +10246,7 @@
           <w:b/>
           <w:u w:val="single"/>
         </w:rPr>
-        <w:t xml:space="preserve">Requirement </w:t>
-      </w:r>
-      <w:proofErr w:type="gramStart"/>
-      <w:r>
-        <w:rPr>
-          <w:rFonts w:cstheme="minorHAnsi"/>
-          <w:b/>
-          <w:u w:val="single"/>
-        </w:rPr>
-        <w:t>Seven :</w:t>
-      </w:r>
-      <w:proofErr w:type="gramEnd"/>
-      <w:r>
-        <w:rPr>
-          <w:rFonts w:cstheme="minorHAnsi"/>
-          <w:b/>
-          <w:u w:val="single"/>
-        </w:rPr>
-        <w:t xml:space="preserve"> Track and Display the total salary –</w:t>
+        <w:t>Requirement Seven : Track and Display the total salary –</w:t>
       </w:r>
     </w:p>
     <w:p>
@@ -10590,25 +10323,7 @@
           <w:b/>
           <w:u w:val="single"/>
         </w:rPr>
-        <w:t xml:space="preserve">Requirement </w:t>
-      </w:r>
-      <w:proofErr w:type="gramStart"/>
-      <w:r>
-        <w:rPr>
-          <w:rFonts w:cstheme="minorHAnsi"/>
-          <w:b/>
-          <w:u w:val="single"/>
-        </w:rPr>
-        <w:t>Eight :</w:t>
-      </w:r>
-      <w:proofErr w:type="gramEnd"/>
-      <w:r>
-        <w:rPr>
-          <w:rFonts w:cstheme="minorHAnsi"/>
-          <w:b/>
-          <w:u w:val="single"/>
-        </w:rPr>
-        <w:t xml:space="preserve"> </w:t>
+        <w:t xml:space="preserve">Requirement Eight : </w:t>
       </w:r>
       <w:r>
         <w:rPr>
@@ -10706,47 +10421,22 @@
           <w:b/>
           <w:u w:val="single"/>
         </w:rPr>
-        <w:t xml:space="preserve">Requirement </w:t>
-      </w:r>
-      <w:proofErr w:type="gramStart"/>
+        <w:t xml:space="preserve">Requirement Nine </w:t>
+      </w:r>
       <w:r>
         <w:rPr>
           <w:b/>
           <w:u w:val="single"/>
         </w:rPr>
-        <w:t xml:space="preserve">Nine </w:t>
-      </w:r>
-      <w:r>
-        <w:rPr>
+        <w:t>:</w:t>
+      </w:r>
+      <w:r>
+        <w:rPr>
+          <w:rFonts w:cstheme="minorHAnsi"/>
           <w:b/>
           <w:u w:val="single"/>
         </w:rPr>
-        <w:t>:</w:t>
-      </w:r>
-      <w:proofErr w:type="gramEnd"/>
-      <w:r>
-        <w:rPr>
-          <w:rFonts w:cstheme="minorHAnsi"/>
-          <w:b/>
-          <w:u w:val="single"/>
-        </w:rPr>
-        <w:t xml:space="preserve"> </w:t>
-      </w:r>
-      <w:r>
-        <w:rPr>
-          <w:rFonts w:cstheme="minorHAnsi"/>
-          <w:b/>
-          <w:u w:val="single"/>
-        </w:rPr>
-        <w:t>Process expenditure, giving daily, weekly,</w:t>
-      </w:r>
-      <w:r>
-        <w:rPr>
-          <w:rFonts w:cstheme="minorHAnsi"/>
-          <w:b/>
-          <w:u w:val="single"/>
-        </w:rPr>
-        <w:t xml:space="preserve"> monthly and yearly expenditure </w:t>
+        <w:t xml:space="preserve"> Process expenditure, giving daily, weekly, monthly and yearly expenditure </w:t>
       </w:r>
       <w:r>
         <w:rPr>
@@ -10805,49 +10495,33 @@
           <w:u w:val="single"/>
         </w:rPr>
       </w:pPr>
+      <w:bookmarkStart w:id="33" w:name="_GoBack"/>
       <w:r>
         <w:rPr>
           <w:rFonts w:cstheme="minorHAnsi"/>
           <w:b/>
           <w:u w:val="single"/>
         </w:rPr>
-        <w:t xml:space="preserve">Requirement </w:t>
-      </w:r>
-      <w:proofErr w:type="gramStart"/>
+        <w:t xml:space="preserve">Requirement Ten : </w:t>
+      </w:r>
       <w:r>
         <w:rPr>
           <w:rFonts w:cstheme="minorHAnsi"/>
           <w:b/>
           <w:u w:val="single"/>
         </w:rPr>
-        <w:t>Ten :</w:t>
-      </w:r>
-      <w:proofErr w:type="gramEnd"/>
+        <w:t>Provide format, presence and type checks, and support double-entry verification</w:t>
+      </w:r>
       <w:r>
         <w:rPr>
           <w:rFonts w:cstheme="minorHAnsi"/>
           <w:b/>
           <w:u w:val="single"/>
         </w:rPr>
-        <w:t xml:space="preserve"> </w:t>
-      </w:r>
-      <w:r>
-        <w:rPr>
-          <w:rFonts w:cstheme="minorHAnsi"/>
-          <w:b/>
-          <w:u w:val="single"/>
-        </w:rPr>
-        <w:t>Provide format, presence and type checks, and support double-entry verification</w:t>
-      </w:r>
-      <w:r>
-        <w:rPr>
-          <w:rFonts w:cstheme="minorHAnsi"/>
-          <w:b/>
-          <w:u w:val="single"/>
-        </w:rPr>
         <w:t xml:space="preserve"> –</w:t>
       </w:r>
     </w:p>
+    <w:bookmarkEnd w:id="33"/>
     <w:p>
       <w:pPr>
         <w:pStyle w:val="ListParagraph"/>
@@ -10885,35 +10559,7 @@
         <w:rPr>
           <w:rFonts w:cstheme="minorHAnsi"/>
         </w:rPr>
-        <w:t>Values such as DOB will be checked to ensure that they are in the correct format (</w:t>
-      </w:r>
-      <w:proofErr w:type="spellStart"/>
-      <w:r>
-        <w:rPr>
-          <w:rFonts w:cstheme="minorHAnsi"/>
-        </w:rPr>
-        <w:t>eg</w:t>
-      </w:r>
-      <w:proofErr w:type="spellEnd"/>
-      <w:r>
-        <w:rPr>
-          <w:rFonts w:cstheme="minorHAnsi"/>
-        </w:rPr>
-        <w:t xml:space="preserve">. DD/MM/YYYY), </w:t>
-      </w:r>
-      <w:proofErr w:type="gramStart"/>
-      <w:r>
-        <w:rPr>
-          <w:rFonts w:cstheme="minorHAnsi"/>
-        </w:rPr>
-        <w:t>This</w:t>
-      </w:r>
-      <w:proofErr w:type="gramEnd"/>
-      <w:r>
-        <w:rPr>
-          <w:rFonts w:cstheme="minorHAnsi"/>
-        </w:rPr>
-        <w:t xml:space="preserve"> will ensure that all values are uniformly formatted.</w:t>
+        <w:t>Values such as DOB will be checked to ensure that they are in the correct format (eg. DD/MM/YYYY), This will ensure that all values are uniformly formatted.</w:t>
       </w:r>
     </w:p>
     <w:p>
@@ -10965,21 +10611,7 @@
         <w:rPr>
           <w:rFonts w:cstheme="minorHAnsi"/>
         </w:rPr>
-        <w:t xml:space="preserve">Type checks will also be used to prevent the system from crashing when a </w:t>
-      </w:r>
-      <w:proofErr w:type="spellStart"/>
-      <w:r>
-        <w:rPr>
-          <w:rFonts w:cstheme="minorHAnsi"/>
-        </w:rPr>
-        <w:t>nonetype</w:t>
-      </w:r>
-      <w:proofErr w:type="spellEnd"/>
-      <w:r>
-        <w:rPr>
-          <w:rFonts w:cstheme="minorHAnsi"/>
-        </w:rPr>
-        <w:t xml:space="preserve"> value is entered (i.e. when enter is pressed, but no real value is entered). This is basically a presence check, but it will be performed by checking the type.</w:t>
+        <w:t>Type checks will also be used to prevent the system from crashing when a nonetype value is entered (i.e. when enter is pressed, but no real value is entered). This is basically a presence check, but it will be performed by checking the type.</w:t>
       </w:r>
     </w:p>
     <w:p>
@@ -11045,25 +10677,7 @@
           <w:b/>
           <w:u w:val="single"/>
         </w:rPr>
-        <w:t xml:space="preserve">Requirement </w:t>
-      </w:r>
-      <w:proofErr w:type="gramStart"/>
-      <w:r>
-        <w:rPr>
-          <w:rFonts w:cstheme="minorHAnsi"/>
-          <w:b/>
-          <w:u w:val="single"/>
-        </w:rPr>
-        <w:t>Eleven :</w:t>
-      </w:r>
-      <w:proofErr w:type="gramEnd"/>
-      <w:r>
-        <w:rPr>
-          <w:rFonts w:cstheme="minorHAnsi"/>
-          <w:b/>
-          <w:u w:val="single"/>
-        </w:rPr>
-        <w:t xml:space="preserve"> Be simple and easy to grasp –</w:t>
+        <w:t>Requirement Eleven : Be simple and easy to grasp –</w:t>
       </w:r>
     </w:p>
     <w:p>
@@ -11139,41 +10753,15 @@
           <w:b/>
           <w:u w:val="single"/>
         </w:rPr>
-        <w:t xml:space="preserve">Requirement </w:t>
-      </w:r>
-      <w:proofErr w:type="gramStart"/>
+        <w:t xml:space="preserve">Requirement Twelve : </w:t>
+      </w:r>
       <w:r>
         <w:rPr>
           <w:rFonts w:cstheme="minorHAnsi"/>
           <w:b/>
           <w:u w:val="single"/>
         </w:rPr>
-        <w:t>Twelve :</w:t>
-      </w:r>
-      <w:proofErr w:type="gramEnd"/>
-      <w:r>
-        <w:rPr>
-          <w:rFonts w:cstheme="minorHAnsi"/>
-          <w:b/>
-          <w:u w:val="single"/>
-        </w:rPr>
-        <w:t xml:space="preserve"> </w:t>
-      </w:r>
-      <w:r>
-        <w:rPr>
-          <w:rFonts w:cstheme="minorHAnsi"/>
-          <w:b/>
-          <w:u w:val="single"/>
-        </w:rPr>
-        <w:t>Be q</w:t>
-      </w:r>
-      <w:r>
-        <w:rPr>
-          <w:rFonts w:cstheme="minorHAnsi"/>
-          <w:b/>
-          <w:u w:val="single"/>
-        </w:rPr>
-        <w:t>uick to use, and time-efficient –</w:t>
+        <w:t>Be quick to use, and time-efficient –</w:t>
       </w:r>
     </w:p>
     <w:p>
@@ -11220,16 +10808,13 @@
       <w:pPr>
         <w:pStyle w:val="Heading2"/>
       </w:pPr>
-      <w:bookmarkStart w:id="33" w:name="_Toc392061784"/>
+      <w:bookmarkStart w:id="34" w:name="_Toc392061784"/>
       <w:r>
         <w:t>Storage Design –</w:t>
       </w:r>
-      <w:bookmarkEnd w:id="33"/>
-    </w:p>
-    <w:p>
-      <w:bookmarkStart w:id="34" w:name="_GoBack"/>
       <w:bookmarkEnd w:id="34"/>
     </w:p>
+    <w:p/>
     <w:tbl>
       <w:tblPr>
         <w:tblW w:w="0" w:type="auto"/>
@@ -11469,15 +11054,7 @@
           </w:tcPr>
           <w:p>
             <w:r>
-              <w:t>No Validation required</w:t>
-            </w:r>
-            <w:proofErr w:type="gramStart"/>
-            <w:r>
-              <w:t>,</w:t>
-            </w:r>
-            <w:proofErr w:type="gramEnd"/>
-            <w:r>
-              <w:t xml:space="preserve"> this will be created by the program.</w:t>
+              <w:t>No Validation required, this will be created by the program.</w:t>
             </w:r>
           </w:p>
         </w:tc>
@@ -11983,6 +11560,7 @@
               <w:rPr>
                 <w:b/>
               </w:rPr>
+              <w:lastRenderedPageBreak/>
               <w:t>Field Name</w:t>
             </w:r>
           </w:p>
@@ -12168,7 +11746,7 @@
     <w:p/>
     <w:p/>
     <w:sectPr>
-      <w:headerReference w:type="default" r:id="rId12"/>
+      <w:headerReference w:type="default" r:id="rId11"/>
       <w:pgSz w:w="11906" w:h="16838"/>
       <w:pgMar w:top="1440" w:right="1440" w:bottom="1440" w:left="1440" w:header="708" w:footer="708" w:gutter="0"/>
       <w:cols w:space="708"/>
@@ -12179,7 +11757,7 @@
 </file>
 
 <file path=word/endnotes.xml><?xml version="1.0" encoding="utf-8"?>
-<w:endnotes xmlns:wpc="http://schemas.microsoft.com/office/word/2010/wordprocessingCanvas" xmlns:mc="http://schemas.openxmlformats.org/markup-compatibility/2006" xmlns:o="urn:schemas-microsoft-com:office:office" xmlns:r="http://schemas.openxmlformats.org/officeDocument/2006/relationships" xmlns:m="http://schemas.openxmlformats.org/officeDocument/2006/math" xmlns:v="urn:schemas-microsoft-com:vml" xmlns:wp14="http://schemas.microsoft.com/office/word/2010/wordprocessingDrawing" xmlns:wp="http://schemas.openxmlformats.org/drawingml/2006/wordprocessingDrawing" xmlns:w10="urn:schemas-microsoft-com:office:word" xmlns:w="http://schemas.openxmlformats.org/wordprocessingml/2006/main" xmlns:w14="http://schemas.microsoft.com/office/word/2010/wordml" xmlns:wpg="http://schemas.microsoft.com/office/word/2010/wordprocessingGroup" xmlns:wpi="http://schemas.microsoft.com/office/word/2010/wordprocessingInk" xmlns:wne="http://schemas.microsoft.com/office/word/2006/wordml" xmlns:wps="http://schemas.microsoft.com/office/word/2010/wordprocessingShape" mc:Ignorable="w14 wp14">
+<w:endnotes xmlns:wpc="http://schemas.microsoft.com/office/word/2010/wordprocessingCanvas" xmlns:mc="http://schemas.openxmlformats.org/markup-compatibility/2006" xmlns:o="urn:schemas-microsoft-com:office:office" xmlns:r="http://schemas.openxmlformats.org/officeDocument/2006/relationships" xmlns:m="http://schemas.openxmlformats.org/officeDocument/2006/math" xmlns:v="urn:schemas-microsoft-com:vml" xmlns:wp14="http://schemas.microsoft.com/office/word/2010/wordprocessingDrawing" xmlns:wp="http://schemas.openxmlformats.org/drawingml/2006/wordprocessingDrawing" xmlns:w10="urn:schemas-microsoft-com:office:word" xmlns:w="http://schemas.openxmlformats.org/wordprocessingml/2006/main" xmlns:w14="http://schemas.microsoft.com/office/word/2010/wordml" xmlns:w15="http://schemas.microsoft.com/office/word/2012/wordml" xmlns:wpg="http://schemas.microsoft.com/office/word/2010/wordprocessingGroup" xmlns:wpi="http://schemas.microsoft.com/office/word/2010/wordprocessingInk" xmlns:wne="http://schemas.microsoft.com/office/word/2006/wordml" xmlns:wps="http://schemas.microsoft.com/office/word/2010/wordprocessingShape" mc:Ignorable="w14 w15 wp14">
   <w:endnote w:type="separator" w:id="-1">
     <w:p>
       <w:pPr>
@@ -12204,7 +11782,7 @@
 </file>
 
 <file path=word/footnotes.xml><?xml version="1.0" encoding="utf-8"?>
-<w:footnotes xmlns:wpc="http://schemas.microsoft.com/office/word/2010/wordprocessingCanvas" xmlns:mc="http://schemas.openxmlformats.org/markup-compatibility/2006" xmlns:o="urn:schemas-microsoft-com:office:office" xmlns:r="http://schemas.openxmlformats.org/officeDocument/2006/relationships" xmlns:m="http://schemas.openxmlformats.org/officeDocument/2006/math" xmlns:v="urn:schemas-microsoft-com:vml" xmlns:wp14="http://schemas.microsoft.com/office/word/2010/wordprocessingDrawing" xmlns:wp="http://schemas.openxmlformats.org/drawingml/2006/wordprocessingDrawing" xmlns:w10="urn:schemas-microsoft-com:office:word" xmlns:w="http://schemas.openxmlformats.org/wordprocessingml/2006/main" xmlns:w14="http://schemas.microsoft.com/office/word/2010/wordml" xmlns:wpg="http://schemas.microsoft.com/office/word/2010/wordprocessingGroup" xmlns:wpi="http://schemas.microsoft.com/office/word/2010/wordprocessingInk" xmlns:wne="http://schemas.microsoft.com/office/word/2006/wordml" xmlns:wps="http://schemas.microsoft.com/office/word/2010/wordprocessingShape" mc:Ignorable="w14 wp14">
+<w:footnotes xmlns:wpc="http://schemas.microsoft.com/office/word/2010/wordprocessingCanvas" xmlns:mc="http://schemas.openxmlformats.org/markup-compatibility/2006" xmlns:o="urn:schemas-microsoft-com:office:office" xmlns:r="http://schemas.openxmlformats.org/officeDocument/2006/relationships" xmlns:m="http://schemas.openxmlformats.org/officeDocument/2006/math" xmlns:v="urn:schemas-microsoft-com:vml" xmlns:wp14="http://schemas.microsoft.com/office/word/2010/wordprocessingDrawing" xmlns:wp="http://schemas.openxmlformats.org/drawingml/2006/wordprocessingDrawing" xmlns:w10="urn:schemas-microsoft-com:office:word" xmlns:w="http://schemas.openxmlformats.org/wordprocessingml/2006/main" xmlns:w14="http://schemas.microsoft.com/office/word/2010/wordml" xmlns:w15="http://schemas.microsoft.com/office/word/2012/wordml" xmlns:wpg="http://schemas.microsoft.com/office/word/2010/wordprocessingGroup" xmlns:wpi="http://schemas.microsoft.com/office/word/2010/wordprocessingInk" xmlns:wne="http://schemas.microsoft.com/office/word/2006/wordml" xmlns:wps="http://schemas.microsoft.com/office/word/2010/wordprocessingShape" mc:Ignorable="w14 w15 wp14">
   <w:footnote w:type="separator" w:id="-1">
     <w:p>
       <w:pPr>
@@ -12229,7 +11807,7 @@
 </file>
 
 <file path=word/header1.xml><?xml version="1.0" encoding="utf-8"?>
-<w:hdr xmlns:wpc="http://schemas.microsoft.com/office/word/2010/wordprocessingCanvas" xmlns:mc="http://schemas.openxmlformats.org/markup-compatibility/2006" xmlns:o="urn:schemas-microsoft-com:office:office" xmlns:r="http://schemas.openxmlformats.org/officeDocument/2006/relationships" xmlns:m="http://schemas.openxmlformats.org/officeDocument/2006/math" xmlns:v="urn:schemas-microsoft-com:vml" xmlns:wp14="http://schemas.microsoft.com/office/word/2010/wordprocessingDrawing" xmlns:wp="http://schemas.openxmlformats.org/drawingml/2006/wordprocessingDrawing" xmlns:w10="urn:schemas-microsoft-com:office:word" xmlns:w="http://schemas.openxmlformats.org/wordprocessingml/2006/main" xmlns:w14="http://schemas.microsoft.com/office/word/2010/wordml" xmlns:wpg="http://schemas.microsoft.com/office/word/2010/wordprocessingGroup" xmlns:wpi="http://schemas.microsoft.com/office/word/2010/wordprocessingInk" xmlns:wne="http://schemas.microsoft.com/office/word/2006/wordml" xmlns:wps="http://schemas.microsoft.com/office/word/2010/wordprocessingShape" mc:Ignorable="w14 wp14">
+<w:hdr xmlns:wpc="http://schemas.microsoft.com/office/word/2010/wordprocessingCanvas" xmlns:mc="http://schemas.openxmlformats.org/markup-compatibility/2006" xmlns:o="urn:schemas-microsoft-com:office:office" xmlns:r="http://schemas.openxmlformats.org/officeDocument/2006/relationships" xmlns:m="http://schemas.openxmlformats.org/officeDocument/2006/math" xmlns:v="urn:schemas-microsoft-com:vml" xmlns:wp14="http://schemas.microsoft.com/office/word/2010/wordprocessingDrawing" xmlns:wp="http://schemas.openxmlformats.org/drawingml/2006/wordprocessingDrawing" xmlns:w10="urn:schemas-microsoft-com:office:word" xmlns:w="http://schemas.openxmlformats.org/wordprocessingml/2006/main" xmlns:w14="http://schemas.microsoft.com/office/word/2010/wordml" xmlns:w15="http://schemas.microsoft.com/office/word/2012/wordml" xmlns:wpg="http://schemas.microsoft.com/office/word/2010/wordprocessingGroup" xmlns:wpi="http://schemas.microsoft.com/office/word/2010/wordprocessingInk" xmlns:wne="http://schemas.microsoft.com/office/word/2006/wordml" xmlns:wps="http://schemas.microsoft.com/office/word/2010/wordprocessingShape" mc:Ignorable="w14 w15 wp14">
   <w:sdt>
     <w:sdtPr>
       <w:rPr>
@@ -12289,7 +11867,7 @@
             <w:bCs/>
             <w:noProof/>
           </w:rPr>
-          <w:t>17</w:t>
+          <w:t>18</w:t>
         </w:r>
         <w:r>
           <w:rPr>
@@ -12311,7 +11889,7 @@
 </file>
 
 <file path=word/numbering.xml><?xml version="1.0" encoding="utf-8"?>
-<w:numbering xmlns:wpc="http://schemas.microsoft.com/office/word/2010/wordprocessingCanvas" xmlns:mc="http://schemas.openxmlformats.org/markup-compatibility/2006" xmlns:o="urn:schemas-microsoft-com:office:office" xmlns:r="http://schemas.openxmlformats.org/officeDocument/2006/relationships" xmlns:m="http://schemas.openxmlformats.org/officeDocument/2006/math" xmlns:v="urn:schemas-microsoft-com:vml" xmlns:wp14="http://schemas.microsoft.com/office/word/2010/wordprocessingDrawing" xmlns:wp="http://schemas.openxmlformats.org/drawingml/2006/wordprocessingDrawing" xmlns:w10="urn:schemas-microsoft-com:office:word" xmlns:w="http://schemas.openxmlformats.org/wordprocessingml/2006/main" xmlns:w14="http://schemas.microsoft.com/office/word/2010/wordml" xmlns:wpg="http://schemas.microsoft.com/office/word/2010/wordprocessingGroup" xmlns:wpi="http://schemas.microsoft.com/office/word/2010/wordprocessingInk" xmlns:wne="http://schemas.microsoft.com/office/word/2006/wordml" xmlns:wps="http://schemas.microsoft.com/office/word/2010/wordprocessingShape" mc:Ignorable="w14 wp14">
+<w:numbering xmlns:wpc="http://schemas.microsoft.com/office/word/2010/wordprocessingCanvas" xmlns:mc="http://schemas.openxmlformats.org/markup-compatibility/2006" xmlns:o="urn:schemas-microsoft-com:office:office" xmlns:r="http://schemas.openxmlformats.org/officeDocument/2006/relationships" xmlns:m="http://schemas.openxmlformats.org/officeDocument/2006/math" xmlns:v="urn:schemas-microsoft-com:vml" xmlns:wp14="http://schemas.microsoft.com/office/word/2010/wordprocessingDrawing" xmlns:wp="http://schemas.openxmlformats.org/drawingml/2006/wordprocessingDrawing" xmlns:w10="urn:schemas-microsoft-com:office:word" xmlns:w="http://schemas.openxmlformats.org/wordprocessingml/2006/main" xmlns:w14="http://schemas.microsoft.com/office/word/2010/wordml" xmlns:w15="http://schemas.microsoft.com/office/word/2012/wordml" xmlns:wpg="http://schemas.microsoft.com/office/word/2010/wordprocessingGroup" xmlns:wpi="http://schemas.microsoft.com/office/word/2010/wordprocessingInk" xmlns:wne="http://schemas.microsoft.com/office/word/2006/wordml" xmlns:wps="http://schemas.microsoft.com/office/word/2010/wordprocessingShape" mc:Ignorable="w14 w15 wp14">
   <w:abstractNum w:abstractNumId="0">
     <w:nsid w:val="09D44611"/>
     <w:multiLevelType w:val="hybridMultilevel"/>
@@ -13939,7 +13517,7 @@
 </file>
 
 <file path=word/styles.xml><?xml version="1.0" encoding="utf-8"?>
-<w:styles xmlns:mc="http://schemas.openxmlformats.org/markup-compatibility/2006" xmlns:r="http://schemas.openxmlformats.org/officeDocument/2006/relationships" xmlns:w="http://schemas.openxmlformats.org/wordprocessingml/2006/main" xmlns:w14="http://schemas.microsoft.com/office/word/2010/wordml" mc:Ignorable="w14">
+<w:styles xmlns:mc="http://schemas.openxmlformats.org/markup-compatibility/2006" xmlns:r="http://schemas.openxmlformats.org/officeDocument/2006/relationships" xmlns:w="http://schemas.openxmlformats.org/wordprocessingml/2006/main" xmlns:w14="http://schemas.microsoft.com/office/word/2010/wordml" xmlns:w15="http://schemas.microsoft.com/office/word/2012/wordml" mc:Ignorable="w14 w15">
   <w:docDefaults>
     <w:rPrDefault>
       <w:rPr>
@@ -13955,144 +13533,378 @@
       </w:pPr>
     </w:pPrDefault>
   </w:docDefaults>
-  <w:latentStyles w:defLockedState="0" w:defUIPriority="99" w:defSemiHidden="1" w:defUnhideWhenUsed="1" w:defQFormat="0" w:count="267">
-    <w:lsdException w:name="Normal" w:semiHidden="0" w:uiPriority="0" w:unhideWhenUsed="0" w:qFormat="1"/>
-    <w:lsdException w:name="heading 1" w:semiHidden="0" w:uiPriority="9" w:unhideWhenUsed="0" w:qFormat="1"/>
-    <w:lsdException w:name="heading 2" w:uiPriority="9" w:qFormat="1"/>
-    <w:lsdException w:name="heading 3" w:uiPriority="9" w:qFormat="1"/>
-    <w:lsdException w:name="heading 4" w:uiPriority="9" w:qFormat="1"/>
-    <w:lsdException w:name="heading 5" w:uiPriority="9" w:qFormat="1"/>
-    <w:lsdException w:name="heading 6" w:uiPriority="9" w:qFormat="1"/>
-    <w:lsdException w:name="heading 7" w:uiPriority="9" w:qFormat="1"/>
-    <w:lsdException w:name="heading 8" w:uiPriority="9" w:qFormat="1"/>
-    <w:lsdException w:name="heading 9" w:uiPriority="9" w:qFormat="1"/>
-    <w:lsdException w:name="toc 1" w:uiPriority="39"/>
-    <w:lsdException w:name="toc 2" w:uiPriority="39"/>
-    <w:lsdException w:name="toc 3" w:uiPriority="39"/>
-    <w:lsdException w:name="toc 4" w:uiPriority="39"/>
-    <w:lsdException w:name="toc 5" w:uiPriority="39"/>
-    <w:lsdException w:name="toc 6" w:uiPriority="39"/>
-    <w:lsdException w:name="toc 7" w:uiPriority="39"/>
-    <w:lsdException w:name="toc 8" w:uiPriority="39"/>
-    <w:lsdException w:name="toc 9" w:uiPriority="39"/>
-    <w:lsdException w:name="caption" w:uiPriority="35" w:qFormat="1"/>
-    <w:lsdException w:name="Title" w:semiHidden="0" w:uiPriority="10" w:unhideWhenUsed="0" w:qFormat="1"/>
-    <w:lsdException w:name="Default Paragraph Font" w:uiPriority="1"/>
-    <w:lsdException w:name="Subtitle" w:semiHidden="0" w:uiPriority="11" w:unhideWhenUsed="0" w:qFormat="1"/>
-    <w:lsdException w:name="Strong" w:semiHidden="0" w:uiPriority="22" w:unhideWhenUsed="0" w:qFormat="1"/>
-    <w:lsdException w:name="Emphasis" w:semiHidden="0" w:uiPriority="20" w:unhideWhenUsed="0" w:qFormat="1"/>
-    <w:lsdException w:name="Table Grid" w:semiHidden="0" w:uiPriority="59" w:unhideWhenUsed="0"/>
-    <w:lsdException w:name="Placeholder Text" w:unhideWhenUsed="0"/>
-    <w:lsdException w:name="No Spacing" w:semiHidden="0" w:uiPriority="1" w:unhideWhenUsed="0" w:qFormat="1"/>
-    <w:lsdException w:name="Light Shading" w:semiHidden="0" w:uiPriority="60" w:unhideWhenUsed="0"/>
-    <w:lsdException w:name="Light List" w:semiHidden="0" w:uiPriority="61" w:unhideWhenUsed="0"/>
-    <w:lsdException w:name="Light Grid" w:semiHidden="0" w:uiPriority="62" w:unhideWhenUsed="0"/>
-    <w:lsdException w:name="Medium Shading 1" w:semiHidden="0" w:uiPriority="63" w:unhideWhenUsed="0"/>
-    <w:lsdException w:name="Medium Shading 2" w:semiHidden="0" w:uiPriority="64" w:unhideWhenUsed="0"/>
-    <w:lsdException w:name="Medium List 1" w:semiHidden="0" w:uiPriority="65" w:unhideWhenUsed="0"/>
-    <w:lsdException w:name="Medium List 2" w:semiHidden="0" w:uiPriority="66" w:unhideWhenUsed="0"/>
-    <w:lsdException w:name="Medium Grid 1" w:semiHidden="0" w:uiPriority="67" w:unhideWhenUsed="0"/>
-    <w:lsdException w:name="Medium Grid 2" w:semiHidden="0" w:uiPriority="68" w:unhideWhenUsed="0"/>
-    <w:lsdException w:name="Medium Grid 3" w:semiHidden="0" w:uiPriority="69" w:unhideWhenUsed="0"/>
-    <w:lsdException w:name="Dark List" w:semiHidden="0" w:uiPriority="70" w:unhideWhenUsed="0"/>
-    <w:lsdException w:name="Colorful Shading" w:semiHidden="0" w:uiPriority="71" w:unhideWhenUsed="0"/>
-    <w:lsdException w:name="Colorful List" w:semiHidden="0" w:uiPriority="72" w:unhideWhenUsed="0"/>
-    <w:lsdException w:name="Colorful Grid" w:semiHidden="0" w:uiPriority="73" w:unhideWhenUsed="0"/>
-    <w:lsdException w:name="Light Shading Accent 1" w:semiHidden="0" w:uiPriority="60" w:unhideWhenUsed="0"/>
-    <w:lsdException w:name="Light List Accent 1" w:semiHidden="0" w:uiPriority="61" w:unhideWhenUsed="0"/>
-    <w:lsdException w:name="Light Grid Accent 1" w:semiHidden="0" w:uiPriority="62" w:unhideWhenUsed="0"/>
-    <w:lsdException w:name="Medium Shading 1 Accent 1" w:semiHidden="0" w:uiPriority="63" w:unhideWhenUsed="0"/>
-    <w:lsdException w:name="Medium Shading 2 Accent 1" w:semiHidden="0" w:uiPriority="64" w:unhideWhenUsed="0"/>
-    <w:lsdException w:name="Medium List 1 Accent 1" w:semiHidden="0" w:uiPriority="65" w:unhideWhenUsed="0"/>
-    <w:lsdException w:name="Revision" w:unhideWhenUsed="0"/>
-    <w:lsdException w:name="List Paragraph" w:semiHidden="0" w:uiPriority="34" w:unhideWhenUsed="0" w:qFormat="1"/>
-    <w:lsdException w:name="Quote" w:semiHidden="0" w:uiPriority="29" w:unhideWhenUsed="0" w:qFormat="1"/>
-    <w:lsdException w:name="Intense Quote" w:semiHidden="0" w:uiPriority="30" w:unhideWhenUsed="0" w:qFormat="1"/>
-    <w:lsdException w:name="Medium List 2 Accent 1" w:semiHidden="0" w:uiPriority="66" w:unhideWhenUsed="0"/>
-    <w:lsdException w:name="Medium Grid 1 Accent 1" w:semiHidden="0" w:uiPriority="67" w:unhideWhenUsed="0"/>
-    <w:lsdException w:name="Medium Grid 2 Accent 1" w:semiHidden="0" w:uiPriority="68" w:unhideWhenUsed="0"/>
-    <w:lsdException w:name="Medium Grid 3 Accent 1" w:semiHidden="0" w:uiPriority="69" w:unhideWhenUsed="0"/>
-    <w:lsdException w:name="Dark List Accent 1" w:semiHidden="0" w:uiPriority="70" w:unhideWhenUsed="0"/>
-    <w:lsdException w:name="Colorful Shading Accent 1" w:semiHidden="0" w:uiPriority="71" w:unhideWhenUsed="0"/>
-    <w:lsdException w:name="Colorful List Accent 1" w:semiHidden="0" w:uiPriority="72" w:unhideWhenUsed="0"/>
-    <w:lsdException w:name="Colorful Grid Accent 1" w:semiHidden="0" w:uiPriority="73" w:unhideWhenUsed="0"/>
-    <w:lsdException w:name="Light Shading Accent 2" w:semiHidden="0" w:uiPriority="60" w:unhideWhenUsed="0"/>
-    <w:lsdException w:name="Light List Accent 2" w:semiHidden="0" w:uiPriority="61" w:unhideWhenUsed="0"/>
-    <w:lsdException w:name="Light Grid Accent 2" w:semiHidden="0" w:uiPriority="62" w:unhideWhenUsed="0"/>
-    <w:lsdException w:name="Medium Shading 1 Accent 2" w:semiHidden="0" w:uiPriority="63" w:unhideWhenUsed="0"/>
-    <w:lsdException w:name="Medium Shading 2 Accent 2" w:semiHidden="0" w:uiPriority="64" w:unhideWhenUsed="0"/>
-    <w:lsdException w:name="Medium List 1 Accent 2" w:semiHidden="0" w:uiPriority="65" w:unhideWhenUsed="0"/>
-    <w:lsdException w:name="Medium List 2 Accent 2" w:semiHidden="0" w:uiPriority="66" w:unhideWhenUsed="0"/>
-    <w:lsdException w:name="Medium Grid 1 Accent 2" w:semiHidden="0" w:uiPriority="67" w:unhideWhenUsed="0"/>
-    <w:lsdException w:name="Medium Grid 2 Accent 2" w:semiHidden="0" w:uiPriority="68" w:unhideWhenUsed="0"/>
-    <w:lsdException w:name="Medium Grid 3 Accent 2" w:semiHidden="0" w:uiPriority="69" w:unhideWhenUsed="0"/>
-    <w:lsdException w:name="Dark List Accent 2" w:semiHidden="0" w:uiPriority="70" w:unhideWhenUsed="0"/>
-    <w:lsdException w:name="Colorful Shading Accent 2" w:semiHidden="0" w:uiPriority="71" w:unhideWhenUsed="0"/>
-    <w:lsdException w:name="Colorful List Accent 2" w:semiHidden="0" w:uiPriority="72" w:unhideWhenUsed="0"/>
-    <w:lsdException w:name="Colorful Grid Accent 2" w:semiHidden="0" w:uiPriority="73" w:unhideWhenUsed="0"/>
-    <w:lsdException w:name="Light Shading Accent 3" w:semiHidden="0" w:uiPriority="60" w:unhideWhenUsed="0"/>
-    <w:lsdException w:name="Light List Accent 3" w:semiHidden="0" w:uiPriority="61" w:unhideWhenUsed="0"/>
-    <w:lsdException w:name="Light Grid Accent 3" w:semiHidden="0" w:uiPriority="62" w:unhideWhenUsed="0"/>
-    <w:lsdException w:name="Medium Shading 1 Accent 3" w:semiHidden="0" w:uiPriority="63" w:unhideWhenUsed="0"/>
-    <w:lsdException w:name="Medium Shading 2 Accent 3" w:semiHidden="0" w:uiPriority="64" w:unhideWhenUsed="0"/>
-    <w:lsdException w:name="Medium List 1 Accent 3" w:semiHidden="0" w:uiPriority="65" w:unhideWhenUsed="0"/>
-    <w:lsdException w:name="Medium List 2 Accent 3" w:semiHidden="0" w:uiPriority="66" w:unhideWhenUsed="0"/>
-    <w:lsdException w:name="Medium Grid 1 Accent 3" w:semiHidden="0" w:uiPriority="67" w:unhideWhenUsed="0"/>
-    <w:lsdException w:name="Medium Grid 2 Accent 3" w:semiHidden="0" w:uiPriority="68" w:unhideWhenUsed="0"/>
-    <w:lsdException w:name="Medium Grid 3 Accent 3" w:semiHidden="0" w:uiPriority="69" w:unhideWhenUsed="0"/>
-    <w:lsdException w:name="Dark List Accent 3" w:semiHidden="0" w:uiPriority="70" w:unhideWhenUsed="0"/>
-    <w:lsdException w:name="Colorful Shading Accent 3" w:semiHidden="0" w:uiPriority="71" w:unhideWhenUsed="0"/>
-    <w:lsdException w:name="Colorful List Accent 3" w:semiHidden="0" w:uiPriority="72" w:unhideWhenUsed="0"/>
-    <w:lsdException w:name="Colorful Grid Accent 3" w:semiHidden="0" w:uiPriority="73" w:unhideWhenUsed="0"/>
-    <w:lsdException w:name="Light Shading Accent 4" w:semiHidden="0" w:uiPriority="60" w:unhideWhenUsed="0"/>
-    <w:lsdException w:name="Light List Accent 4" w:semiHidden="0" w:uiPriority="61" w:unhideWhenUsed="0"/>
-    <w:lsdException w:name="Light Grid Accent 4" w:semiHidden="0" w:uiPriority="62" w:unhideWhenUsed="0"/>
-    <w:lsdException w:name="Medium Shading 1 Accent 4" w:semiHidden="0" w:uiPriority="63" w:unhideWhenUsed="0"/>
-    <w:lsdException w:name="Medium Shading 2 Accent 4" w:semiHidden="0" w:uiPriority="64" w:unhideWhenUsed="0"/>
-    <w:lsdException w:name="Medium List 1 Accent 4" w:semiHidden="0" w:uiPriority="65" w:unhideWhenUsed="0"/>
-    <w:lsdException w:name="Medium List 2 Accent 4" w:semiHidden="0" w:uiPriority="66" w:unhideWhenUsed="0"/>
-    <w:lsdException w:name="Medium Grid 1 Accent 4" w:semiHidden="0" w:uiPriority="67" w:unhideWhenUsed="0"/>
-    <w:lsdException w:name="Medium Grid 2 Accent 4" w:semiHidden="0" w:uiPriority="68" w:unhideWhenUsed="0"/>
-    <w:lsdException w:name="Medium Grid 3 Accent 4" w:semiHidden="0" w:uiPriority="69" w:unhideWhenUsed="0"/>
-    <w:lsdException w:name="Dark List Accent 4" w:semiHidden="0" w:uiPriority="70" w:unhideWhenUsed="0"/>
-    <w:lsdException w:name="Colorful Shading Accent 4" w:semiHidden="0" w:uiPriority="71" w:unhideWhenUsed="0"/>
-    <w:lsdException w:name="Colorful List Accent 4" w:semiHidden="0" w:uiPriority="72" w:unhideWhenUsed="0"/>
-    <w:lsdException w:name="Colorful Grid Accent 4" w:semiHidden="0" w:uiPriority="73" w:unhideWhenUsed="0"/>
-    <w:lsdException w:name="Light Shading Accent 5" w:semiHidden="0" w:uiPriority="60" w:unhideWhenUsed="0"/>
-    <w:lsdException w:name="Light List Accent 5" w:semiHidden="0" w:uiPriority="61" w:unhideWhenUsed="0"/>
-    <w:lsdException w:name="Light Grid Accent 5" w:semiHidden="0" w:uiPriority="62" w:unhideWhenUsed="0"/>
-    <w:lsdException w:name="Medium Shading 1 Accent 5" w:semiHidden="0" w:uiPriority="63" w:unhideWhenUsed="0"/>
-    <w:lsdException w:name="Medium Shading 2 Accent 5" w:semiHidden="0" w:uiPriority="64" w:unhideWhenUsed="0"/>
-    <w:lsdException w:name="Medium List 1 Accent 5" w:semiHidden="0" w:uiPriority="65" w:unhideWhenUsed="0"/>
-    <w:lsdException w:name="Medium List 2 Accent 5" w:semiHidden="0" w:uiPriority="66" w:unhideWhenUsed="0"/>
-    <w:lsdException w:name="Medium Grid 1 Accent 5" w:semiHidden="0" w:uiPriority="67" w:unhideWhenUsed="0"/>
-    <w:lsdException w:name="Medium Grid 2 Accent 5" w:semiHidden="0" w:uiPriority="68" w:unhideWhenUsed="0"/>
-    <w:lsdException w:name="Medium Grid 3 Accent 5" w:semiHidden="0" w:uiPriority="69" w:unhideWhenUsed="0"/>
-    <w:lsdException w:name="Dark List Accent 5" w:semiHidden="0" w:uiPriority="70" w:unhideWhenUsed="0"/>
-    <w:lsdException w:name="Colorful Shading Accent 5" w:semiHidden="0" w:uiPriority="71" w:unhideWhenUsed="0"/>
-    <w:lsdException w:name="Colorful List Accent 5" w:semiHidden="0" w:uiPriority="72" w:unhideWhenUsed="0"/>
-    <w:lsdException w:name="Colorful Grid Accent 5" w:semiHidden="0" w:uiPriority="73" w:unhideWhenUsed="0"/>
-    <w:lsdException w:name="Light Shading Accent 6" w:semiHidden="0" w:uiPriority="60" w:unhideWhenUsed="0"/>
-    <w:lsdException w:name="Light List Accent 6" w:semiHidden="0" w:uiPriority="61" w:unhideWhenUsed="0"/>
-    <w:lsdException w:name="Light Grid Accent 6" w:semiHidden="0" w:uiPriority="62" w:unhideWhenUsed="0"/>
-    <w:lsdException w:name="Medium Shading 1 Accent 6" w:semiHidden="0" w:uiPriority="63" w:unhideWhenUsed="0"/>
-    <w:lsdException w:name="Medium Shading 2 Accent 6" w:semiHidden="0" w:uiPriority="64" w:unhideWhenUsed="0"/>
-    <w:lsdException w:name="Medium List 1 Accent 6" w:semiHidden="0" w:uiPriority="65" w:unhideWhenUsed="0"/>
-    <w:lsdException w:name="Medium List 2 Accent 6" w:semiHidden="0" w:uiPriority="66" w:unhideWhenUsed="0"/>
-    <w:lsdException w:name="Medium Grid 1 Accent 6" w:semiHidden="0" w:uiPriority="67" w:unhideWhenUsed="0"/>
-    <w:lsdException w:name="Medium Grid 2 Accent 6" w:semiHidden="0" w:uiPriority="68" w:unhideWhenUsed="0"/>
-    <w:lsdException w:name="Medium Grid 3 Accent 6" w:semiHidden="0" w:uiPriority="69" w:unhideWhenUsed="0"/>
-    <w:lsdException w:name="Dark List Accent 6" w:semiHidden="0" w:uiPriority="70" w:unhideWhenUsed="0"/>
-    <w:lsdException w:name="Colorful Shading Accent 6" w:semiHidden="0" w:uiPriority="71" w:unhideWhenUsed="0"/>
-    <w:lsdException w:name="Colorful List Accent 6" w:semiHidden="0" w:uiPriority="72" w:unhideWhenUsed="0"/>
-    <w:lsdException w:name="Colorful Grid Accent 6" w:semiHidden="0" w:uiPriority="73" w:unhideWhenUsed="0"/>
-    <w:lsdException w:name="Subtle Emphasis" w:semiHidden="0" w:uiPriority="19" w:unhideWhenUsed="0" w:qFormat="1"/>
-    <w:lsdException w:name="Intense Emphasis" w:semiHidden="0" w:uiPriority="21" w:unhideWhenUsed="0" w:qFormat="1"/>
-    <w:lsdException w:name="Subtle Reference" w:semiHidden="0" w:uiPriority="31" w:unhideWhenUsed="0" w:qFormat="1"/>
-    <w:lsdException w:name="Intense Reference" w:semiHidden="0" w:uiPriority="32" w:unhideWhenUsed="0" w:qFormat="1"/>
-    <w:lsdException w:name="Book Title" w:semiHidden="0" w:uiPriority="33" w:unhideWhenUsed="0" w:qFormat="1"/>
-    <w:lsdException w:name="Bibliography" w:uiPriority="37"/>
-    <w:lsdException w:name="TOC Heading" w:uiPriority="39" w:qFormat="1"/>
+  <w:latentStyles w:defLockedState="0" w:defUIPriority="99" w:defSemiHidden="0" w:defUnhideWhenUsed="0" w:defQFormat="0" w:count="371">
+    <w:lsdException w:name="Normal" w:uiPriority="0" w:qFormat="1"/>
+    <w:lsdException w:name="heading 1" w:uiPriority="9" w:qFormat="1"/>
+    <w:lsdException w:name="heading 2" w:semiHidden="1" w:uiPriority="9" w:unhideWhenUsed="1" w:qFormat="1"/>
+    <w:lsdException w:name="heading 3" w:semiHidden="1" w:uiPriority="9" w:unhideWhenUsed="1" w:qFormat="1"/>
+    <w:lsdException w:name="heading 4" w:semiHidden="1" w:uiPriority="9" w:unhideWhenUsed="1" w:qFormat="1"/>
+    <w:lsdException w:name="heading 5" w:semiHidden="1" w:uiPriority="9" w:unhideWhenUsed="1" w:qFormat="1"/>
+    <w:lsdException w:name="heading 6" w:semiHidden="1" w:uiPriority="9" w:unhideWhenUsed="1" w:qFormat="1"/>
+    <w:lsdException w:name="heading 7" w:semiHidden="1" w:uiPriority="9" w:unhideWhenUsed="1" w:qFormat="1"/>
+    <w:lsdException w:name="heading 8" w:semiHidden="1" w:uiPriority="9" w:unhideWhenUsed="1" w:qFormat="1"/>
+    <w:lsdException w:name="heading 9" w:semiHidden="1" w:uiPriority="9" w:unhideWhenUsed="1" w:qFormat="1"/>
+    <w:lsdException w:name="index 1" w:semiHidden="1" w:unhideWhenUsed="1"/>
+    <w:lsdException w:name="index 2" w:semiHidden="1" w:unhideWhenUsed="1"/>
+    <w:lsdException w:name="index 3" w:semiHidden="1" w:unhideWhenUsed="1"/>
+    <w:lsdException w:name="index 4" w:semiHidden="1" w:unhideWhenUsed="1"/>
+    <w:lsdException w:name="index 5" w:semiHidden="1" w:unhideWhenUsed="1"/>
+    <w:lsdException w:name="index 6" w:semiHidden="1" w:unhideWhenUsed="1"/>
+    <w:lsdException w:name="index 7" w:semiHidden="1" w:unhideWhenUsed="1"/>
+    <w:lsdException w:name="index 8" w:semiHidden="1" w:unhideWhenUsed="1"/>
+    <w:lsdException w:name="index 9" w:semiHidden="1" w:unhideWhenUsed="1"/>
+    <w:lsdException w:name="toc 1" w:semiHidden="1" w:uiPriority="39" w:unhideWhenUsed="1"/>
+    <w:lsdException w:name="toc 2" w:semiHidden="1" w:uiPriority="39" w:unhideWhenUsed="1"/>
+    <w:lsdException w:name="toc 3" w:semiHidden="1" w:uiPriority="39" w:unhideWhenUsed="1"/>
+    <w:lsdException w:name="toc 4" w:semiHidden="1" w:uiPriority="39" w:unhideWhenUsed="1"/>
+    <w:lsdException w:name="toc 5" w:semiHidden="1" w:uiPriority="39" w:unhideWhenUsed="1"/>
+    <w:lsdException w:name="toc 6" w:semiHidden="1" w:uiPriority="39" w:unhideWhenUsed="1"/>
+    <w:lsdException w:name="toc 7" w:semiHidden="1" w:uiPriority="39" w:unhideWhenUsed="1"/>
+    <w:lsdException w:name="toc 8" w:semiHidden="1" w:uiPriority="39" w:unhideWhenUsed="1"/>
+    <w:lsdException w:name="toc 9" w:semiHidden="1" w:uiPriority="39" w:unhideWhenUsed="1"/>
+    <w:lsdException w:name="Normal Indent" w:semiHidden="1" w:unhideWhenUsed="1"/>
+    <w:lsdException w:name="footnote text" w:semiHidden="1" w:unhideWhenUsed="1"/>
+    <w:lsdException w:name="annotation text" w:semiHidden="1" w:unhideWhenUsed="1"/>
+    <w:lsdException w:name="header" w:semiHidden="1" w:unhideWhenUsed="1"/>
+    <w:lsdException w:name="footer" w:semiHidden="1" w:unhideWhenUsed="1"/>
+    <w:lsdException w:name="index heading" w:semiHidden="1" w:unhideWhenUsed="1"/>
+    <w:lsdException w:name="caption" w:semiHidden="1" w:uiPriority="35" w:unhideWhenUsed="1" w:qFormat="1"/>
+    <w:lsdException w:name="table of figures" w:semiHidden="1" w:unhideWhenUsed="1"/>
+    <w:lsdException w:name="envelope address" w:semiHidden="1" w:unhideWhenUsed="1"/>
+    <w:lsdException w:name="envelope return" w:semiHidden="1" w:unhideWhenUsed="1"/>
+    <w:lsdException w:name="footnote reference" w:semiHidden="1" w:unhideWhenUsed="1"/>
+    <w:lsdException w:name="annotation reference" w:semiHidden="1" w:unhideWhenUsed="1"/>
+    <w:lsdException w:name="line number" w:semiHidden="1" w:unhideWhenUsed="1"/>
+    <w:lsdException w:name="page number" w:semiHidden="1" w:unhideWhenUsed="1"/>
+    <w:lsdException w:name="endnote reference" w:semiHidden="1" w:unhideWhenUsed="1"/>
+    <w:lsdException w:name="endnote text" w:semiHidden="1" w:unhideWhenUsed="1"/>
+    <w:lsdException w:name="table of authorities" w:semiHidden="1" w:unhideWhenUsed="1"/>
+    <w:lsdException w:name="macro" w:semiHidden="1" w:unhideWhenUsed="1"/>
+    <w:lsdException w:name="toa heading" w:semiHidden="1" w:unhideWhenUsed="1"/>
+    <w:lsdException w:name="List" w:semiHidden="1" w:unhideWhenUsed="1"/>
+    <w:lsdException w:name="List Bullet" w:semiHidden="1" w:unhideWhenUsed="1"/>
+    <w:lsdException w:name="List Number" w:semiHidden="1" w:unhideWhenUsed="1"/>
+    <w:lsdException w:name="List 2" w:semiHidden="1" w:unhideWhenUsed="1"/>
+    <w:lsdException w:name="List 3" w:semiHidden="1" w:unhideWhenUsed="1"/>
+    <w:lsdException w:name="List 4" w:semiHidden="1" w:unhideWhenUsed="1"/>
+    <w:lsdException w:name="List 5" w:semiHidden="1" w:unhideWhenUsed="1"/>
+    <w:lsdException w:name="List Bullet 2" w:semiHidden="1" w:unhideWhenUsed="1"/>
+    <w:lsdException w:name="List Bullet 3" w:semiHidden="1" w:unhideWhenUsed="1"/>
+    <w:lsdException w:name="List Bullet 4" w:semiHidden="1" w:unhideWhenUsed="1"/>
+    <w:lsdException w:name="List Bullet 5" w:semiHidden="1" w:unhideWhenUsed="1"/>
+    <w:lsdException w:name="List Number 2" w:semiHidden="1" w:unhideWhenUsed="1"/>
+    <w:lsdException w:name="List Number 3" w:semiHidden="1" w:unhideWhenUsed="1"/>
+    <w:lsdException w:name="List Number 4" w:semiHidden="1" w:unhideWhenUsed="1"/>
+    <w:lsdException w:name="List Number 5" w:semiHidden="1" w:unhideWhenUsed="1"/>
+    <w:lsdException w:name="Title" w:uiPriority="10" w:qFormat="1"/>
+    <w:lsdException w:name="Closing" w:semiHidden="1" w:unhideWhenUsed="1"/>
+    <w:lsdException w:name="Signature" w:semiHidden="1" w:unhideWhenUsed="1"/>
+    <w:lsdException w:name="Default Paragraph Font" w:semiHidden="1" w:uiPriority="1" w:unhideWhenUsed="1"/>
+    <w:lsdException w:name="Body Text" w:semiHidden="1" w:unhideWhenUsed="1"/>
+    <w:lsdException w:name="Body Text Indent" w:semiHidden="1" w:unhideWhenUsed="1"/>
+    <w:lsdException w:name="List Continue" w:semiHidden="1" w:unhideWhenUsed="1"/>
+    <w:lsdException w:name="List Continue 2" w:semiHidden="1" w:unhideWhenUsed="1"/>
+    <w:lsdException w:name="List Continue 3" w:semiHidden="1" w:unhideWhenUsed="1"/>
+    <w:lsdException w:name="List Continue 4" w:semiHidden="1" w:unhideWhenUsed="1"/>
+    <w:lsdException w:name="List Continue 5" w:semiHidden="1" w:unhideWhenUsed="1"/>
+    <w:lsdException w:name="Message Header" w:semiHidden="1" w:unhideWhenUsed="1"/>
+    <w:lsdException w:name="Subtitle" w:uiPriority="11" w:qFormat="1"/>
+    <w:lsdException w:name="Salutation" w:semiHidden="1" w:unhideWhenUsed="1"/>
+    <w:lsdException w:name="Date" w:semiHidden="1" w:unhideWhenUsed="1"/>
+    <w:lsdException w:name="Body Text First Indent" w:semiHidden="1" w:unhideWhenUsed="1"/>
+    <w:lsdException w:name="Body Text First Indent 2" w:semiHidden="1" w:unhideWhenUsed="1"/>
+    <w:lsdException w:name="Note Heading" w:semiHidden="1" w:unhideWhenUsed="1"/>
+    <w:lsdException w:name="Body Text 2" w:semiHidden="1" w:unhideWhenUsed="1"/>
+    <w:lsdException w:name="Body Text 3" w:semiHidden="1" w:unhideWhenUsed="1"/>
+    <w:lsdException w:name="Body Text Indent 2" w:semiHidden="1" w:unhideWhenUsed="1"/>
+    <w:lsdException w:name="Body Text Indent 3" w:semiHidden="1" w:unhideWhenUsed="1"/>
+    <w:lsdException w:name="Block Text" w:semiHidden="1" w:unhideWhenUsed="1"/>
+    <w:lsdException w:name="Hyperlink" w:semiHidden="1" w:unhideWhenUsed="1"/>
+    <w:lsdException w:name="FollowedHyperlink" w:semiHidden="1" w:unhideWhenUsed="1"/>
+    <w:lsdException w:name="Strong" w:uiPriority="22" w:qFormat="1"/>
+    <w:lsdException w:name="Emphasis" w:uiPriority="20" w:qFormat="1"/>
+    <w:lsdException w:name="Document Map" w:semiHidden="1" w:unhideWhenUsed="1"/>
+    <w:lsdException w:name="Plain Text" w:semiHidden="1" w:unhideWhenUsed="1"/>
+    <w:lsdException w:name="E-mail Signature" w:semiHidden="1" w:unhideWhenUsed="1"/>
+    <w:lsdException w:name="HTML Top of Form" w:semiHidden="1" w:unhideWhenUsed="1"/>
+    <w:lsdException w:name="HTML Bottom of Form" w:semiHidden="1" w:unhideWhenUsed="1"/>
+    <w:lsdException w:name="Normal (Web)" w:semiHidden="1" w:unhideWhenUsed="1"/>
+    <w:lsdException w:name="HTML Acronym" w:semiHidden="1" w:unhideWhenUsed="1"/>
+    <w:lsdException w:name="HTML Address" w:semiHidden="1" w:unhideWhenUsed="1"/>
+    <w:lsdException w:name="HTML Cite" w:semiHidden="1" w:unhideWhenUsed="1"/>
+    <w:lsdException w:name="HTML Code" w:semiHidden="1" w:unhideWhenUsed="1"/>
+    <w:lsdException w:name="HTML Definition" w:semiHidden="1" w:unhideWhenUsed="1"/>
+    <w:lsdException w:name="HTML Keyboard" w:semiHidden="1" w:unhideWhenUsed="1"/>
+    <w:lsdException w:name="HTML Preformatted" w:semiHidden="1" w:unhideWhenUsed="1"/>
+    <w:lsdException w:name="HTML Sample" w:semiHidden="1" w:unhideWhenUsed="1"/>
+    <w:lsdException w:name="HTML Typewriter" w:semiHidden="1" w:unhideWhenUsed="1"/>
+    <w:lsdException w:name="HTML Variable" w:semiHidden="1" w:unhideWhenUsed="1"/>
+    <w:lsdException w:name="Normal Table" w:semiHidden="1" w:unhideWhenUsed="1"/>
+    <w:lsdException w:name="annotation subject" w:semiHidden="1" w:unhideWhenUsed="1"/>
+    <w:lsdException w:name="No List" w:semiHidden="1" w:unhideWhenUsed="1"/>
+    <w:lsdException w:name="Outline List 1" w:semiHidden="1" w:unhideWhenUsed="1"/>
+    <w:lsdException w:name="Outline List 2" w:semiHidden="1" w:unhideWhenUsed="1"/>
+    <w:lsdException w:name="Outline List 3" w:semiHidden="1" w:unhideWhenUsed="1"/>
+    <w:lsdException w:name="Table Simple 1" w:semiHidden="1" w:unhideWhenUsed="1"/>
+    <w:lsdException w:name="Table Simple 2" w:semiHidden="1" w:unhideWhenUsed="1"/>
+    <w:lsdException w:name="Table Simple 3" w:semiHidden="1" w:unhideWhenUsed="1"/>
+    <w:lsdException w:name="Table Classic 1" w:semiHidden="1" w:unhideWhenUsed="1"/>
+    <w:lsdException w:name="Table Classic 2" w:semiHidden="1" w:unhideWhenUsed="1"/>
+    <w:lsdException w:name="Table Classic 3" w:semiHidden="1" w:unhideWhenUsed="1"/>
+    <w:lsdException w:name="Table Classic 4" w:semiHidden="1" w:unhideWhenUsed="1"/>
+    <w:lsdException w:name="Table Colorful 1" w:semiHidden="1" w:unhideWhenUsed="1"/>
+    <w:lsdException w:name="Table Colorful 2" w:semiHidden="1" w:unhideWhenUsed="1"/>
+    <w:lsdException w:name="Table Colorful 3" w:semiHidden="1" w:unhideWhenUsed="1"/>
+    <w:lsdException w:name="Table Columns 1" w:semiHidden="1" w:unhideWhenUsed="1"/>
+    <w:lsdException w:name="Table Columns 2" w:semiHidden="1" w:unhideWhenUsed="1"/>
+    <w:lsdException w:name="Table Columns 3" w:semiHidden="1" w:unhideWhenUsed="1"/>
+    <w:lsdException w:name="Table Columns 4" w:semiHidden="1" w:unhideWhenUsed="1"/>
+    <w:lsdException w:name="Table Columns 5" w:semiHidden="1" w:unhideWhenUsed="1"/>
+    <w:lsdException w:name="Table Grid 1" w:semiHidden="1" w:unhideWhenUsed="1"/>
+    <w:lsdException w:name="Table Grid 2" w:semiHidden="1" w:unhideWhenUsed="1"/>
+    <w:lsdException w:name="Table Grid 3" w:semiHidden="1" w:unhideWhenUsed="1"/>
+    <w:lsdException w:name="Table Grid 4" w:semiHidden="1" w:unhideWhenUsed="1"/>
+    <w:lsdException w:name="Table Grid 5" w:semiHidden="1" w:unhideWhenUsed="1"/>
+    <w:lsdException w:name="Table Grid 6" w:semiHidden="1" w:unhideWhenUsed="1"/>
+    <w:lsdException w:name="Table Grid 7" w:semiHidden="1" w:unhideWhenUsed="1"/>
+    <w:lsdException w:name="Table Grid 8" w:semiHidden="1" w:unhideWhenUsed="1"/>
+    <w:lsdException w:name="Table List 1" w:semiHidden="1" w:unhideWhenUsed="1"/>
+    <w:lsdException w:name="Table List 2" w:semiHidden="1" w:unhideWhenUsed="1"/>
+    <w:lsdException w:name="Table List 3" w:semiHidden="1" w:unhideWhenUsed="1"/>
+    <w:lsdException w:name="Table List 4" w:semiHidden="1" w:unhideWhenUsed="1"/>
+    <w:lsdException w:name="Table List 5" w:semiHidden="1" w:unhideWhenUsed="1"/>
+    <w:lsdException w:name="Table List 6" w:semiHidden="1" w:unhideWhenUsed="1"/>
+    <w:lsdException w:name="Table List 7" w:semiHidden="1" w:unhideWhenUsed="1"/>
+    <w:lsdException w:name="Table List 8" w:semiHidden="1" w:unhideWhenUsed="1"/>
+    <w:lsdException w:name="Table 3D effects 1" w:semiHidden="1" w:unhideWhenUsed="1"/>
+    <w:lsdException w:name="Table 3D effects 2" w:semiHidden="1" w:unhideWhenUsed="1"/>
+    <w:lsdException w:name="Table 3D effects 3" w:semiHidden="1" w:unhideWhenUsed="1"/>
+    <w:lsdException w:name="Table Contemporary" w:semiHidden="1" w:unhideWhenUsed="1"/>
+    <w:lsdException w:name="Table Elegant" w:semiHidden="1" w:unhideWhenUsed="1"/>
+    <w:lsdException w:name="Table Professional" w:semiHidden="1" w:unhideWhenUsed="1"/>
+    <w:lsdException w:name="Table Subtle 1" w:semiHidden="1" w:unhideWhenUsed="1"/>
+    <w:lsdException w:name="Table Subtle 2" w:semiHidden="1" w:unhideWhenUsed="1"/>
+    <w:lsdException w:name="Table Web 1" w:semiHidden="1" w:unhideWhenUsed="1"/>
+    <w:lsdException w:name="Table Web 2" w:semiHidden="1" w:unhideWhenUsed="1"/>
+    <w:lsdException w:name="Table Web 3" w:semiHidden="1" w:unhideWhenUsed="1"/>
+    <w:lsdException w:name="Balloon Text" w:semiHidden="1" w:unhideWhenUsed="1"/>
+    <w:lsdException w:name="Table Grid" w:uiPriority="59"/>
+    <w:lsdException w:name="Table Theme" w:semiHidden="1" w:unhideWhenUsed="1"/>
+    <w:lsdException w:name="Placeholder Text" w:semiHidden="1"/>
+    <w:lsdException w:name="No Spacing" w:uiPriority="1" w:qFormat="1"/>
+    <w:lsdException w:name="Light Shading" w:uiPriority="60"/>
+    <w:lsdException w:name="Light List" w:uiPriority="61"/>
+    <w:lsdException w:name="Light Grid" w:uiPriority="62"/>
+    <w:lsdException w:name="Medium Shading 1" w:uiPriority="63"/>
+    <w:lsdException w:name="Medium Shading 2" w:uiPriority="64"/>
+    <w:lsdException w:name="Medium List 1" w:uiPriority="65"/>
+    <w:lsdException w:name="Medium List 2" w:uiPriority="66"/>
+    <w:lsdException w:name="Medium Grid 1" w:uiPriority="67"/>
+    <w:lsdException w:name="Medium Grid 2" w:uiPriority="68"/>
+    <w:lsdException w:name="Medium Grid 3" w:uiPriority="69"/>
+    <w:lsdException w:name="Dark List" w:uiPriority="70"/>
+    <w:lsdException w:name="Colorful Shading" w:uiPriority="71"/>
+    <w:lsdException w:name="Colorful List" w:uiPriority="72"/>
+    <w:lsdException w:name="Colorful Grid" w:uiPriority="73"/>
+    <w:lsdException w:name="Light Shading Accent 1" w:uiPriority="60"/>
+    <w:lsdException w:name="Light List Accent 1" w:uiPriority="61"/>
+    <w:lsdException w:name="Light Grid Accent 1" w:uiPriority="62"/>
+    <w:lsdException w:name="Medium Shading 1 Accent 1" w:uiPriority="63"/>
+    <w:lsdException w:name="Medium Shading 2 Accent 1" w:uiPriority="64"/>
+    <w:lsdException w:name="Medium List 1 Accent 1" w:uiPriority="65"/>
+    <w:lsdException w:name="Revision" w:semiHidden="1"/>
+    <w:lsdException w:name="List Paragraph" w:uiPriority="34" w:qFormat="1"/>
+    <w:lsdException w:name="Quote" w:uiPriority="29" w:qFormat="1"/>
+    <w:lsdException w:name="Intense Quote" w:uiPriority="30" w:qFormat="1"/>
+    <w:lsdException w:name="Medium List 2 Accent 1" w:uiPriority="66"/>
+    <w:lsdException w:name="Medium Grid 1 Accent 1" w:uiPriority="67"/>
+    <w:lsdException w:name="Medium Grid 2 Accent 1" w:uiPriority="68"/>
+    <w:lsdException w:name="Medium Grid 3 Accent 1" w:uiPriority="69"/>
+    <w:lsdException w:name="Dark List Accent 1" w:uiPriority="70"/>
+    <w:lsdException w:name="Colorful Shading Accent 1" w:uiPriority="71"/>
+    <w:lsdException w:name="Colorful List Accent 1" w:uiPriority="72"/>
+    <w:lsdException w:name="Colorful Grid Accent 1" w:uiPriority="73"/>
+    <w:lsdException w:name="Light Shading Accent 2" w:uiPriority="60"/>
+    <w:lsdException w:name="Light List Accent 2" w:uiPriority="61"/>
+    <w:lsdException w:name="Light Grid Accent 2" w:uiPriority="62"/>
+    <w:lsdException w:name="Medium Shading 1 Accent 2" w:uiPriority="63"/>
+    <w:lsdException w:name="Medium Shading 2 Accent 2" w:uiPriority="64"/>
+    <w:lsdException w:name="Medium List 1 Accent 2" w:uiPriority="65"/>
+    <w:lsdException w:name="Medium List 2 Accent 2" w:uiPriority="66"/>
+    <w:lsdException w:name="Medium Grid 1 Accent 2" w:uiPriority="67"/>
+    <w:lsdException w:name="Medium Grid 2 Accent 2" w:uiPriority="68"/>
+    <w:lsdException w:name="Medium Grid 3 Accent 2" w:uiPriority="69"/>
+    <w:lsdException w:name="Dark List Accent 2" w:uiPriority="70"/>
+    <w:lsdException w:name="Colorful Shading Accent 2" w:uiPriority="71"/>
+    <w:lsdException w:name="Colorful List Accent 2" w:uiPriority="72"/>
+    <w:lsdException w:name="Colorful Grid Accent 2" w:uiPriority="73"/>
+    <w:lsdException w:name="Light Shading Accent 3" w:uiPriority="60"/>
+    <w:lsdException w:name="Light List Accent 3" w:uiPriority="61"/>
+    <w:lsdException w:name="Light Grid Accent 3" w:uiPriority="62"/>
+    <w:lsdException w:name="Medium Shading 1 Accent 3" w:uiPriority="63"/>
+    <w:lsdException w:name="Medium Shading 2 Accent 3" w:uiPriority="64"/>
+    <w:lsdException w:name="Medium List 1 Accent 3" w:uiPriority="65"/>
+    <w:lsdException w:name="Medium List 2 Accent 3" w:uiPriority="66"/>
+    <w:lsdException w:name="Medium Grid 1 Accent 3" w:uiPriority="67"/>
+    <w:lsdException w:name="Medium Grid 2 Accent 3" w:uiPriority="68"/>
+    <w:lsdException w:name="Medium Grid 3 Accent 3" w:uiPriority="69"/>
+    <w:lsdException w:name="Dark List Accent 3" w:uiPriority="70"/>
+    <w:lsdException w:name="Colorful Shading Accent 3" w:uiPriority="71"/>
+    <w:lsdException w:name="Colorful List Accent 3" w:uiPriority="72"/>
+    <w:lsdException w:name="Colorful Grid Accent 3" w:uiPriority="73"/>
+    <w:lsdException w:name="Light Shading Accent 4" w:uiPriority="60"/>
+    <w:lsdException w:name="Light List Accent 4" w:uiPriority="61"/>
+    <w:lsdException w:name="Light Grid Accent 4" w:uiPriority="62"/>
+    <w:lsdException w:name="Medium Shading 1 Accent 4" w:uiPriority="63"/>
+    <w:lsdException w:name="Medium Shading 2 Accent 4" w:uiPriority="64"/>
+    <w:lsdException w:name="Medium List 1 Accent 4" w:uiPriority="65"/>
+    <w:lsdException w:name="Medium List 2 Accent 4" w:uiPriority="66"/>
+    <w:lsdException w:name="Medium Grid 1 Accent 4" w:uiPriority="67"/>
+    <w:lsdException w:name="Medium Grid 2 Accent 4" w:uiPriority="68"/>
+    <w:lsdException w:name="Medium Grid 3 Accent 4" w:uiPriority="69"/>
+    <w:lsdException w:name="Dark List Accent 4" w:uiPriority="70"/>
+    <w:lsdException w:name="Colorful Shading Accent 4" w:uiPriority="71"/>
+    <w:lsdException w:name="Colorful List Accent 4" w:uiPriority="72"/>
+    <w:lsdException w:name="Colorful Grid Accent 4" w:uiPriority="73"/>
+    <w:lsdException w:name="Light Shading Accent 5" w:uiPriority="60"/>
+    <w:lsdException w:name="Light List Accent 5" w:uiPriority="61"/>
+    <w:lsdException w:name="Light Grid Accent 5" w:uiPriority="62"/>
+    <w:lsdException w:name="Medium Shading 1 Accent 5" w:uiPriority="63"/>
+    <w:lsdException w:name="Medium Shading 2 Accent 5" w:uiPriority="64"/>
+    <w:lsdException w:name="Medium List 1 Accent 5" w:uiPriority="65"/>
+    <w:lsdException w:name="Medium List 2 Accent 5" w:uiPriority="66"/>
+    <w:lsdException w:name="Medium Grid 1 Accent 5" w:uiPriority="67"/>
+    <w:lsdException w:name="Medium Grid 2 Accent 5" w:uiPriority="68"/>
+    <w:lsdException w:name="Medium Grid 3 Accent 5" w:uiPriority="69"/>
+    <w:lsdException w:name="Dark List Accent 5" w:uiPriority="70"/>
+    <w:lsdException w:name="Colorful Shading Accent 5" w:uiPriority="71"/>
+    <w:lsdException w:name="Colorful List Accent 5" w:uiPriority="72"/>
+    <w:lsdException w:name="Colorful Grid Accent 5" w:uiPriority="73"/>
+    <w:lsdException w:name="Light Shading Accent 6" w:uiPriority="60"/>
+    <w:lsdException w:name="Light List Accent 6" w:uiPriority="61"/>
+    <w:lsdException w:name="Light Grid Accent 6" w:uiPriority="62"/>
+    <w:lsdException w:name="Medium Shading 1 Accent 6" w:uiPriority="63"/>
+    <w:lsdException w:name="Medium Shading 2 Accent 6" w:uiPriority="64"/>
+    <w:lsdException w:name="Medium List 1 Accent 6" w:uiPriority="65"/>
+    <w:lsdException w:name="Medium List 2 Accent 6" w:uiPriority="66"/>
+    <w:lsdException w:name="Medium Grid 1 Accent 6" w:uiPriority="67"/>
+    <w:lsdException w:name="Medium Grid 2 Accent 6" w:uiPriority="68"/>
+    <w:lsdException w:name="Medium Grid 3 Accent 6" w:uiPriority="69"/>
+    <w:lsdException w:name="Dark List Accent 6" w:uiPriority="70"/>
+    <w:lsdException w:name="Colorful Shading Accent 6" w:uiPriority="71"/>
+    <w:lsdException w:name="Colorful List Accent 6" w:uiPriority="72"/>
+    <w:lsdException w:name="Colorful Grid Accent 6" w:uiPriority="73"/>
+    <w:lsdException w:name="Subtle Emphasis" w:uiPriority="19" w:qFormat="1"/>
+    <w:lsdException w:name="Intense Emphasis" w:uiPriority="21" w:qFormat="1"/>
+    <w:lsdException w:name="Subtle Reference" w:uiPriority="31" w:qFormat="1"/>
+    <w:lsdException w:name="Intense Reference" w:uiPriority="32" w:qFormat="1"/>
+    <w:lsdException w:name="Book Title" w:uiPriority="33" w:qFormat="1"/>
+    <w:lsdException w:name="Bibliography" w:semiHidden="1" w:uiPriority="37" w:unhideWhenUsed="1"/>
+    <w:lsdException w:name="TOC Heading" w:semiHidden="1" w:uiPriority="39" w:unhideWhenUsed="1" w:qFormat="1"/>
+    <w:lsdException w:name="Plain Table 1" w:uiPriority="41"/>
+    <w:lsdException w:name="Plain Table 2" w:uiPriority="42"/>
+    <w:lsdException w:name="Plain Table 3" w:uiPriority="43"/>
+    <w:lsdException w:name="Plain Table 4" w:uiPriority="44"/>
+    <w:lsdException w:name="Plain Table 5" w:uiPriority="45"/>
+    <w:lsdException w:name="Grid Table Light" w:uiPriority="40"/>
+    <w:lsdException w:name="Grid Table 1 Light" w:uiPriority="46"/>
+    <w:lsdException w:name="Grid Table 2" w:uiPriority="47"/>
+    <w:lsdException w:name="Grid Table 3" w:uiPriority="48"/>
+    <w:lsdException w:name="Grid Table 4" w:uiPriority="49"/>
+    <w:lsdException w:name="Grid Table 5 Dark" w:uiPriority="50"/>
+    <w:lsdException w:name="Grid Table 6 Colorful" w:uiPriority="51"/>
+    <w:lsdException w:name="Grid Table 7 Colorful" w:uiPriority="52"/>
+    <w:lsdException w:name="Grid Table 1 Light Accent 1" w:uiPriority="46"/>
+    <w:lsdException w:name="Grid Table 2 Accent 1" w:uiPriority="47"/>
+    <w:lsdException w:name="Grid Table 3 Accent 1" w:uiPriority="48"/>
+    <w:lsdException w:name="Grid Table 4 Accent 1" w:uiPriority="49"/>
+    <w:lsdException w:name="Grid Table 5 Dark Accent 1" w:uiPriority="50"/>
+    <w:lsdException w:name="Grid Table 6 Colorful Accent 1" w:uiPriority="51"/>
+    <w:lsdException w:name="Grid Table 7 Colorful Accent 1" w:uiPriority="52"/>
+    <w:lsdException w:name="Grid Table 1 Light Accent 2" w:uiPriority="46"/>
+    <w:lsdException w:name="Grid Table 2 Accent 2" w:uiPriority="47"/>
+    <w:lsdException w:name="Grid Table 3 Accent 2" w:uiPriority="48"/>
+    <w:lsdException w:name="Grid Table 4 Accent 2" w:uiPriority="49"/>
+    <w:lsdException w:name="Grid Table 5 Dark Accent 2" w:uiPriority="50"/>
+    <w:lsdException w:name="Grid Table 6 Colorful Accent 2" w:uiPriority="51"/>
+    <w:lsdException w:name="Grid Table 7 Colorful Accent 2" w:uiPriority="52"/>
+    <w:lsdException w:name="Grid Table 1 Light Accent 3" w:uiPriority="46"/>
+    <w:lsdException w:name="Grid Table 2 Accent 3" w:uiPriority="47"/>
+    <w:lsdException w:name="Grid Table 3 Accent 3" w:uiPriority="48"/>
+    <w:lsdException w:name="Grid Table 4 Accent 3" w:uiPriority="49"/>
+    <w:lsdException w:name="Grid Table 5 Dark Accent 3" w:uiPriority="50"/>
+    <w:lsdException w:name="Grid Table 6 Colorful Accent 3" w:uiPriority="51"/>
+    <w:lsdException w:name="Grid Table 7 Colorful Accent 3" w:uiPriority="52"/>
+    <w:lsdException w:name="Grid Table 1 Light Accent 4" w:uiPriority="46"/>
+    <w:lsdException w:name="Grid Table 2 Accent 4" w:uiPriority="47"/>
+    <w:lsdException w:name="Grid Table 3 Accent 4" w:uiPriority="48"/>
+    <w:lsdException w:name="Grid Table 4 Accent 4" w:uiPriority="49"/>
+    <w:lsdException w:name="Grid Table 5 Dark Accent 4" w:uiPriority="50"/>
+    <w:lsdException w:name="Grid Table 6 Colorful Accent 4" w:uiPriority="51"/>
+    <w:lsdException w:name="Grid Table 7 Colorful Accent 4" w:uiPriority="52"/>
+    <w:lsdException w:name="Grid Table 1 Light Accent 5" w:uiPriority="46"/>
+    <w:lsdException w:name="Grid Table 2 Accent 5" w:uiPriority="47"/>
+    <w:lsdException w:name="Grid Table 3 Accent 5" w:uiPriority="48"/>
+    <w:lsdException w:name="Grid Table 4 Accent 5" w:uiPriority="49"/>
+    <w:lsdException w:name="Grid Table 5 Dark Accent 5" w:uiPriority="50"/>
+    <w:lsdException w:name="Grid Table 6 Colorful Accent 5" w:uiPriority="51"/>
+    <w:lsdException w:name="Grid Table 7 Colorful Accent 5" w:uiPriority="52"/>
+    <w:lsdException w:name="Grid Table 1 Light Accent 6" w:uiPriority="46"/>
+    <w:lsdException w:name="Grid Table 2 Accent 6" w:uiPriority="47"/>
+    <w:lsdException w:name="Grid Table 3 Accent 6" w:uiPriority="48"/>
+    <w:lsdException w:name="Grid Table 4 Accent 6" w:uiPriority="49"/>
+    <w:lsdException w:name="Grid Table 5 Dark Accent 6" w:uiPriority="50"/>
+    <w:lsdException w:name="Grid Table 6 Colorful Accent 6" w:uiPriority="51"/>
+    <w:lsdException w:name="Grid Table 7 Colorful Accent 6" w:uiPriority="52"/>
+    <w:lsdException w:name="List Table 1 Light" w:uiPriority="46"/>
+    <w:lsdException w:name="List Table 2" w:uiPriority="47"/>
+    <w:lsdException w:name="List Table 3" w:uiPriority="48"/>
+    <w:lsdException w:name="List Table 4" w:uiPriority="49"/>
+    <w:lsdException w:name="List Table 5 Dark" w:uiPriority="50"/>
+    <w:lsdException w:name="List Table 6 Colorful" w:uiPriority="51"/>
+    <w:lsdException w:name="List Table 7 Colorful" w:uiPriority="52"/>
+    <w:lsdException w:name="List Table 1 Light Accent 1" w:uiPriority="46"/>
+    <w:lsdException w:name="List Table 2 Accent 1" w:uiPriority="47"/>
+    <w:lsdException w:name="List Table 3 Accent 1" w:uiPriority="48"/>
+    <w:lsdException w:name="List Table 4 Accent 1" w:uiPriority="49"/>
+    <w:lsdException w:name="List Table 5 Dark Accent 1" w:uiPriority="50"/>
+    <w:lsdException w:name="List Table 6 Colorful Accent 1" w:uiPriority="51"/>
+    <w:lsdException w:name="List Table 7 Colorful Accent 1" w:uiPriority="52"/>
+    <w:lsdException w:name="List Table 1 Light Accent 2" w:uiPriority="46"/>
+    <w:lsdException w:name="List Table 2 Accent 2" w:uiPriority="47"/>
+    <w:lsdException w:name="List Table 3 Accent 2" w:uiPriority="48"/>
+    <w:lsdException w:name="List Table 4 Accent 2" w:uiPriority="49"/>
+    <w:lsdException w:name="List Table 5 Dark Accent 2" w:uiPriority="50"/>
+    <w:lsdException w:name="List Table 6 Colorful Accent 2" w:uiPriority="51"/>
+    <w:lsdException w:name="List Table 7 Colorful Accent 2" w:uiPriority="52"/>
+    <w:lsdException w:name="List Table 1 Light Accent 3" w:uiPriority="46"/>
+    <w:lsdException w:name="List Table 2 Accent 3" w:uiPriority="47"/>
+    <w:lsdException w:name="List Table 3 Accent 3" w:uiPriority="48"/>
+    <w:lsdException w:name="List Table 4 Accent 3" w:uiPriority="49"/>
+    <w:lsdException w:name="List Table 5 Dark Accent 3" w:uiPriority="50"/>
+    <w:lsdException w:name="List Table 6 Colorful Accent 3" w:uiPriority="51"/>
+    <w:lsdException w:name="List Table 7 Colorful Accent 3" w:uiPriority="52"/>
+    <w:lsdException w:name="List Table 1 Light Accent 4" w:uiPriority="46"/>
+    <w:lsdException w:name="List Table 2 Accent 4" w:uiPriority="47"/>
+    <w:lsdException w:name="List Table 3 Accent 4" w:uiPriority="48"/>
+    <w:lsdException w:name="List Table 4 Accent 4" w:uiPriority="49"/>
+    <w:lsdException w:name="List Table 5 Dark Accent 4" w:uiPriority="50"/>
+    <w:lsdException w:name="List Table 6 Colorful Accent 4" w:uiPriority="51"/>
+    <w:lsdException w:name="List Table 7 Colorful Accent 4" w:uiPriority="52"/>
+    <w:lsdException w:name="List Table 1 Light Accent 5" w:uiPriority="46"/>
+    <w:lsdException w:name="List Table 2 Accent 5" w:uiPriority="47"/>
+    <w:lsdException w:name="List Table 3 Accent 5" w:uiPriority="48"/>
+    <w:lsdException w:name="List Table 4 Accent 5" w:uiPriority="49"/>
+    <w:lsdException w:name="List Table 5 Dark Accent 5" w:uiPriority="50"/>
+    <w:lsdException w:name="List Table 6 Colorful Accent 5" w:uiPriority="51"/>
+    <w:lsdException w:name="List Table 7 Colorful Accent 5" w:uiPriority="52"/>
+    <w:lsdException w:name="List Table 1 Light Accent 6" w:uiPriority="46"/>
+    <w:lsdException w:name="List Table 2 Accent 6" w:uiPriority="47"/>
+    <w:lsdException w:name="List Table 3 Accent 6" w:uiPriority="48"/>
+    <w:lsdException w:name="List Table 4 Accent 6" w:uiPriority="49"/>
+    <w:lsdException w:name="List Table 5 Dark Accent 6" w:uiPriority="50"/>
+    <w:lsdException w:name="List Table 6 Colorful Accent 6" w:uiPriority="51"/>
+    <w:lsdException w:name="List Table 7 Colorful Accent 6" w:uiPriority="52"/>
   </w:latentStyles>
   <w:style w:type="paragraph" w:default="1" w:styleId="Normal">
     <w:name w:val="Normal"/>
@@ -14375,7 +14187,6 @@
       <w:spacing w:after="0" w:line="240" w:lineRule="auto"/>
     </w:pPr>
     <w:tblPr>
-      <w:tblInd w:w="0" w:type="dxa"/>
       <w:tblBorders>
         <w:top w:val="single" w:sz="4" w:space="0" w:color="auto"/>
         <w:left w:val="single" w:sz="4" w:space="0" w:color="auto"/>
@@ -14384,509 +14195,6 @@
         <w:insideH w:val="single" w:sz="4" w:space="0" w:color="auto"/>
         <w:insideV w:val="single" w:sz="4" w:space="0" w:color="auto"/>
       </w:tblBorders>
-      <w:tblCellMar>
-        <w:top w:w="0" w:type="dxa"/>
-        <w:left w:w="108" w:type="dxa"/>
-        <w:bottom w:w="0" w:type="dxa"/>
-        <w:right w:w="108" w:type="dxa"/>
-      </w:tblCellMar>
-    </w:tblPr>
-  </w:style>
-  <w:style w:type="character" w:customStyle="1" w:styleId="Heading3Char">
-    <w:name w:val="Heading 3 Char"/>
-    <w:basedOn w:val="DefaultParagraphFont"/>
-    <w:link w:val="Heading3"/>
-    <w:uiPriority w:val="9"/>
-    <w:rsid w:val="000D0F9C"/>
-    <w:rPr>
-      <w:rFonts w:asciiTheme="majorHAnsi" w:eastAsiaTheme="majorEastAsia" w:hAnsiTheme="majorHAnsi" w:cstheme="majorBidi"/>
-      <w:b/>
-      <w:bCs/>
-      <w:color w:val="4F81BD" w:themeColor="accent1"/>
-      <w:u w:val="single"/>
-    </w:rPr>
-  </w:style>
-  <w:style w:type="paragraph" w:styleId="TOC3">
-    <w:name w:val="toc 3"/>
-    <w:basedOn w:val="Normal"/>
-    <w:next w:val="Normal"/>
-    <w:autoRedefine/>
-    <w:uiPriority w:val="39"/>
-    <w:unhideWhenUsed/>
-    <w:rsid w:val="00115A8E"/>
-    <w:pPr>
-      <w:spacing w:after="100"/>
-      <w:ind w:left="440"/>
-    </w:pPr>
-  </w:style>
-  <w:style w:type="character" w:styleId="HTMLCode">
-    <w:name w:val="HTML Code"/>
-    <w:basedOn w:val="DefaultParagraphFont"/>
-    <w:uiPriority w:val="99"/>
-    <w:semiHidden/>
-    <w:unhideWhenUsed/>
-    <w:rsid w:val="00203B8E"/>
-    <w:rPr>
-      <w:rFonts w:ascii="Courier New" w:eastAsia="Times New Roman" w:hAnsi="Courier New" w:cs="Courier New"/>
-      <w:sz w:val="20"/>
-      <w:szCs w:val="20"/>
-    </w:rPr>
-  </w:style>
-</w:styles>
-</file>
-
-<file path=word/stylesWithEffects.xml><?xml version="1.0" encoding="utf-8"?>
-<w:styles xmlns:wpc="http://schemas.microsoft.com/office/word/2010/wordprocessingCanvas" xmlns:mc="http://schemas.openxmlformats.org/markup-compatibility/2006" xmlns:o="urn:schemas-microsoft-com:office:office" xmlns:r="http://schemas.openxmlformats.org/officeDocument/2006/relationships" xmlns:m="http://schemas.openxmlformats.org/officeDocument/2006/math" xmlns:v="urn:schemas-microsoft-com:vml" xmlns:wp14="http://schemas.microsoft.com/office/word/2010/wordprocessingDrawing" xmlns:wp="http://schemas.openxmlformats.org/drawingml/2006/wordprocessingDrawing" xmlns:w10="urn:schemas-microsoft-com:office:word" xmlns:w="http://schemas.openxmlformats.org/wordprocessingml/2006/main" xmlns:w14="http://schemas.microsoft.com/office/word/2010/wordml" xmlns:wpg="http://schemas.microsoft.com/office/word/2010/wordprocessingGroup" xmlns:wpi="http://schemas.microsoft.com/office/word/2010/wordprocessingInk" xmlns:wne="http://schemas.microsoft.com/office/word/2006/wordml" xmlns:wps="http://schemas.microsoft.com/office/word/2010/wordprocessingShape" mc:Ignorable="w14 wp14">
-  <w:docDefaults>
-    <w:rPrDefault>
-      <w:rPr>
-        <w:rFonts w:asciiTheme="minorHAnsi" w:eastAsiaTheme="minorHAnsi" w:hAnsiTheme="minorHAnsi" w:cstheme="minorBidi"/>
-        <w:sz w:val="22"/>
-        <w:szCs w:val="22"/>
-        <w:lang w:val="en-GB" w:eastAsia="en-US" w:bidi="ar-SA"/>
-      </w:rPr>
-    </w:rPrDefault>
-    <w:pPrDefault>
-      <w:pPr>
-        <w:spacing w:after="200" w:line="276" w:lineRule="auto"/>
-      </w:pPr>
-    </w:pPrDefault>
-  </w:docDefaults>
-  <w:latentStyles w:defLockedState="0" w:defUIPriority="99" w:defSemiHidden="1" w:defUnhideWhenUsed="1" w:defQFormat="0" w:count="267">
-    <w:lsdException w:name="Normal" w:semiHidden="0" w:uiPriority="0" w:unhideWhenUsed="0" w:qFormat="1"/>
-    <w:lsdException w:name="heading 1" w:semiHidden="0" w:uiPriority="9" w:unhideWhenUsed="0" w:qFormat="1"/>
-    <w:lsdException w:name="heading 2" w:uiPriority="9" w:qFormat="1"/>
-    <w:lsdException w:name="heading 3" w:uiPriority="9" w:qFormat="1"/>
-    <w:lsdException w:name="heading 4" w:uiPriority="9" w:qFormat="1"/>
-    <w:lsdException w:name="heading 5" w:uiPriority="9" w:qFormat="1"/>
-    <w:lsdException w:name="heading 6" w:uiPriority="9" w:qFormat="1"/>
-    <w:lsdException w:name="heading 7" w:uiPriority="9" w:qFormat="1"/>
-    <w:lsdException w:name="heading 8" w:uiPriority="9" w:qFormat="1"/>
-    <w:lsdException w:name="heading 9" w:uiPriority="9" w:qFormat="1"/>
-    <w:lsdException w:name="toc 1" w:uiPriority="39"/>
-    <w:lsdException w:name="toc 2" w:uiPriority="39"/>
-    <w:lsdException w:name="toc 3" w:uiPriority="39"/>
-    <w:lsdException w:name="toc 4" w:uiPriority="39"/>
-    <w:lsdException w:name="toc 5" w:uiPriority="39"/>
-    <w:lsdException w:name="toc 6" w:uiPriority="39"/>
-    <w:lsdException w:name="toc 7" w:uiPriority="39"/>
-    <w:lsdException w:name="toc 8" w:uiPriority="39"/>
-    <w:lsdException w:name="toc 9" w:uiPriority="39"/>
-    <w:lsdException w:name="caption" w:uiPriority="35" w:qFormat="1"/>
-    <w:lsdException w:name="Title" w:semiHidden="0" w:uiPriority="10" w:unhideWhenUsed="0" w:qFormat="1"/>
-    <w:lsdException w:name="Default Paragraph Font" w:uiPriority="1"/>
-    <w:lsdException w:name="Subtitle" w:semiHidden="0" w:uiPriority="11" w:unhideWhenUsed="0" w:qFormat="1"/>
-    <w:lsdException w:name="Strong" w:semiHidden="0" w:uiPriority="22" w:unhideWhenUsed="0" w:qFormat="1"/>
-    <w:lsdException w:name="Emphasis" w:semiHidden="0" w:uiPriority="20" w:unhideWhenUsed="0" w:qFormat="1"/>
-    <w:lsdException w:name="Table Grid" w:semiHidden="0" w:uiPriority="59" w:unhideWhenUsed="0"/>
-    <w:lsdException w:name="Placeholder Text" w:unhideWhenUsed="0"/>
-    <w:lsdException w:name="No Spacing" w:semiHidden="0" w:uiPriority="1" w:unhideWhenUsed="0" w:qFormat="1"/>
-    <w:lsdException w:name="Light Shading" w:semiHidden="0" w:uiPriority="60" w:unhideWhenUsed="0"/>
-    <w:lsdException w:name="Light List" w:semiHidden="0" w:uiPriority="61" w:unhideWhenUsed="0"/>
-    <w:lsdException w:name="Light Grid" w:semiHidden="0" w:uiPriority="62" w:unhideWhenUsed="0"/>
-    <w:lsdException w:name="Medium Shading 1" w:semiHidden="0" w:uiPriority="63" w:unhideWhenUsed="0"/>
-    <w:lsdException w:name="Medium Shading 2" w:semiHidden="0" w:uiPriority="64" w:unhideWhenUsed="0"/>
-    <w:lsdException w:name="Medium List 1" w:semiHidden="0" w:uiPriority="65" w:unhideWhenUsed="0"/>
-    <w:lsdException w:name="Medium List 2" w:semiHidden="0" w:uiPriority="66" w:unhideWhenUsed="0"/>
-    <w:lsdException w:name="Medium Grid 1" w:semiHidden="0" w:uiPriority="67" w:unhideWhenUsed="0"/>
-    <w:lsdException w:name="Medium Grid 2" w:semiHidden="0" w:uiPriority="68" w:unhideWhenUsed="0"/>
-    <w:lsdException w:name="Medium Grid 3" w:semiHidden="0" w:uiPriority="69" w:unhideWhenUsed="0"/>
-    <w:lsdException w:name="Dark List" w:semiHidden="0" w:uiPriority="70" w:unhideWhenUsed="0"/>
-    <w:lsdException w:name="Colorful Shading" w:semiHidden="0" w:uiPriority="71" w:unhideWhenUsed="0"/>
-    <w:lsdException w:name="Colorful List" w:semiHidden="0" w:uiPriority="72" w:unhideWhenUsed="0"/>
-    <w:lsdException w:name="Colorful Grid" w:semiHidden="0" w:uiPriority="73" w:unhideWhenUsed="0"/>
-    <w:lsdException w:name="Light Shading Accent 1" w:semiHidden="0" w:uiPriority="60" w:unhideWhenUsed="0"/>
-    <w:lsdException w:name="Light List Accent 1" w:semiHidden="0" w:uiPriority="61" w:unhideWhenUsed="0"/>
-    <w:lsdException w:name="Light Grid Accent 1" w:semiHidden="0" w:uiPriority="62" w:unhideWhenUsed="0"/>
-    <w:lsdException w:name="Medium Shading 1 Accent 1" w:semiHidden="0" w:uiPriority="63" w:unhideWhenUsed="0"/>
-    <w:lsdException w:name="Medium Shading 2 Accent 1" w:semiHidden="0" w:uiPriority="64" w:unhideWhenUsed="0"/>
-    <w:lsdException w:name="Medium List 1 Accent 1" w:semiHidden="0" w:uiPriority="65" w:unhideWhenUsed="0"/>
-    <w:lsdException w:name="Revision" w:unhideWhenUsed="0"/>
-    <w:lsdException w:name="List Paragraph" w:semiHidden="0" w:uiPriority="34" w:unhideWhenUsed="0" w:qFormat="1"/>
-    <w:lsdException w:name="Quote" w:semiHidden="0" w:uiPriority="29" w:unhideWhenUsed="0" w:qFormat="1"/>
-    <w:lsdException w:name="Intense Quote" w:semiHidden="0" w:uiPriority="30" w:unhideWhenUsed="0" w:qFormat="1"/>
-    <w:lsdException w:name="Medium List 2 Accent 1" w:semiHidden="0" w:uiPriority="66" w:unhideWhenUsed="0"/>
-    <w:lsdException w:name="Medium Grid 1 Accent 1" w:semiHidden="0" w:uiPriority="67" w:unhideWhenUsed="0"/>
-    <w:lsdException w:name="Medium Grid 2 Accent 1" w:semiHidden="0" w:uiPriority="68" w:unhideWhenUsed="0"/>
-    <w:lsdException w:name="Medium Grid 3 Accent 1" w:semiHidden="0" w:uiPriority="69" w:unhideWhenUsed="0"/>
-    <w:lsdException w:name="Dark List Accent 1" w:semiHidden="0" w:uiPriority="70" w:unhideWhenUsed="0"/>
-    <w:lsdException w:name="Colorful Shading Accent 1" w:semiHidden="0" w:uiPriority="71" w:unhideWhenUsed="0"/>
-    <w:lsdException w:name="Colorful List Accent 1" w:semiHidden="0" w:uiPriority="72" w:unhideWhenUsed="0"/>
-    <w:lsdException w:name="Colorful Grid Accent 1" w:semiHidden="0" w:uiPriority="73" w:unhideWhenUsed="0"/>
-    <w:lsdException w:name="Light Shading Accent 2" w:semiHidden="0" w:uiPriority="60" w:unhideWhenUsed="0"/>
-    <w:lsdException w:name="Light List Accent 2" w:semiHidden="0" w:uiPriority="61" w:unhideWhenUsed="0"/>
-    <w:lsdException w:name="Light Grid Accent 2" w:semiHidden="0" w:uiPriority="62" w:unhideWhenUsed="0"/>
-    <w:lsdException w:name="Medium Shading 1 Accent 2" w:semiHidden="0" w:uiPriority="63" w:unhideWhenUsed="0"/>
-    <w:lsdException w:name="Medium Shading 2 Accent 2" w:semiHidden="0" w:uiPriority="64" w:unhideWhenUsed="0"/>
-    <w:lsdException w:name="Medium List 1 Accent 2" w:semiHidden="0" w:uiPriority="65" w:unhideWhenUsed="0"/>
-    <w:lsdException w:name="Medium List 2 Accent 2" w:semiHidden="0" w:uiPriority="66" w:unhideWhenUsed="0"/>
-    <w:lsdException w:name="Medium Grid 1 Accent 2" w:semiHidden="0" w:uiPriority="67" w:unhideWhenUsed="0"/>
-    <w:lsdException w:name="Medium Grid 2 Accent 2" w:semiHidden="0" w:uiPriority="68" w:unhideWhenUsed="0"/>
-    <w:lsdException w:name="Medium Grid 3 Accent 2" w:semiHidden="0" w:uiPriority="69" w:unhideWhenUsed="0"/>
-    <w:lsdException w:name="Dark List Accent 2" w:semiHidden="0" w:uiPriority="70" w:unhideWhenUsed="0"/>
-    <w:lsdException w:name="Colorful Shading Accent 2" w:semiHidden="0" w:uiPriority="71" w:unhideWhenUsed="0"/>
-    <w:lsdException w:name="Colorful List Accent 2" w:semiHidden="0" w:uiPriority="72" w:unhideWhenUsed="0"/>
-    <w:lsdException w:name="Colorful Grid Accent 2" w:semiHidden="0" w:uiPriority="73" w:unhideWhenUsed="0"/>
-    <w:lsdException w:name="Light Shading Accent 3" w:semiHidden="0" w:uiPriority="60" w:unhideWhenUsed="0"/>
-    <w:lsdException w:name="Light List Accent 3" w:semiHidden="0" w:uiPriority="61" w:unhideWhenUsed="0"/>
-    <w:lsdException w:name="Light Grid Accent 3" w:semiHidden="0" w:uiPriority="62" w:unhideWhenUsed="0"/>
-    <w:lsdException w:name="Medium Shading 1 Accent 3" w:semiHidden="0" w:uiPriority="63" w:unhideWhenUsed="0"/>
-    <w:lsdException w:name="Medium Shading 2 Accent 3" w:semiHidden="0" w:uiPriority="64" w:unhideWhenUsed="0"/>
-    <w:lsdException w:name="Medium List 1 Accent 3" w:semiHidden="0" w:uiPriority="65" w:unhideWhenUsed="0"/>
-    <w:lsdException w:name="Medium List 2 Accent 3" w:semiHidden="0" w:uiPriority="66" w:unhideWhenUsed="0"/>
-    <w:lsdException w:name="Medium Grid 1 Accent 3" w:semiHidden="0" w:uiPriority="67" w:unhideWhenUsed="0"/>
-    <w:lsdException w:name="Medium Grid 2 Accent 3" w:semiHidden="0" w:uiPriority="68" w:unhideWhenUsed="0"/>
-    <w:lsdException w:name="Medium Grid 3 Accent 3" w:semiHidden="0" w:uiPriority="69" w:unhideWhenUsed="0"/>
-    <w:lsdException w:name="Dark List Accent 3" w:semiHidden="0" w:uiPriority="70" w:unhideWhenUsed="0"/>
-    <w:lsdException w:name="Colorful Shading Accent 3" w:semiHidden="0" w:uiPriority="71" w:unhideWhenUsed="0"/>
-    <w:lsdException w:name="Colorful List Accent 3" w:semiHidden="0" w:uiPriority="72" w:unhideWhenUsed="0"/>
-    <w:lsdException w:name="Colorful Grid Accent 3" w:semiHidden="0" w:uiPriority="73" w:unhideWhenUsed="0"/>
-    <w:lsdException w:name="Light Shading Accent 4" w:semiHidden="0" w:uiPriority="60" w:unhideWhenUsed="0"/>
-    <w:lsdException w:name="Light List Accent 4" w:semiHidden="0" w:uiPriority="61" w:unhideWhenUsed="0"/>
-    <w:lsdException w:name="Light Grid Accent 4" w:semiHidden="0" w:uiPriority="62" w:unhideWhenUsed="0"/>
-    <w:lsdException w:name="Medium Shading 1 Accent 4" w:semiHidden="0" w:uiPriority="63" w:unhideWhenUsed="0"/>
-    <w:lsdException w:name="Medium Shading 2 Accent 4" w:semiHidden="0" w:uiPriority="64" w:unhideWhenUsed="0"/>
-    <w:lsdException w:name="Medium List 1 Accent 4" w:semiHidden="0" w:uiPriority="65" w:unhideWhenUsed="0"/>
-    <w:lsdException w:name="Medium List 2 Accent 4" w:semiHidden="0" w:uiPriority="66" w:unhideWhenUsed="0"/>
-    <w:lsdException w:name="Medium Grid 1 Accent 4" w:semiHidden="0" w:uiPriority="67" w:unhideWhenUsed="0"/>
-    <w:lsdException w:name="Medium Grid 2 Accent 4" w:semiHidden="0" w:uiPriority="68" w:unhideWhenUsed="0"/>
-    <w:lsdException w:name="Medium Grid 3 Accent 4" w:semiHidden="0" w:uiPriority="69" w:unhideWhenUsed="0"/>
-    <w:lsdException w:name="Dark List Accent 4" w:semiHidden="0" w:uiPriority="70" w:unhideWhenUsed="0"/>
-    <w:lsdException w:name="Colorful Shading Accent 4" w:semiHidden="0" w:uiPriority="71" w:unhideWhenUsed="0"/>
-    <w:lsdException w:name="Colorful List Accent 4" w:semiHidden="0" w:uiPriority="72" w:unhideWhenUsed="0"/>
-    <w:lsdException w:name="Colorful Grid Accent 4" w:semiHidden="0" w:uiPriority="73" w:unhideWhenUsed="0"/>
-    <w:lsdException w:name="Light Shading Accent 5" w:semiHidden="0" w:uiPriority="60" w:unhideWhenUsed="0"/>
-    <w:lsdException w:name="Light List Accent 5" w:semiHidden="0" w:uiPriority="61" w:unhideWhenUsed="0"/>
-    <w:lsdException w:name="Light Grid Accent 5" w:semiHidden="0" w:uiPriority="62" w:unhideWhenUsed="0"/>
-    <w:lsdException w:name="Medium Shading 1 Accent 5" w:semiHidden="0" w:uiPriority="63" w:unhideWhenUsed="0"/>
-    <w:lsdException w:name="Medium Shading 2 Accent 5" w:semiHidden="0" w:uiPriority="64" w:unhideWhenUsed="0"/>
-    <w:lsdException w:name="Medium List 1 Accent 5" w:semiHidden="0" w:uiPriority="65" w:unhideWhenUsed="0"/>
-    <w:lsdException w:name="Medium List 2 Accent 5" w:semiHidden="0" w:uiPriority="66" w:unhideWhenUsed="0"/>
-    <w:lsdException w:name="Medium Grid 1 Accent 5" w:semiHidden="0" w:uiPriority="67" w:unhideWhenUsed="0"/>
-    <w:lsdException w:name="Medium Grid 2 Accent 5" w:semiHidden="0" w:uiPriority="68" w:unhideWhenUsed="0"/>
-    <w:lsdException w:name="Medium Grid 3 Accent 5" w:semiHidden="0" w:uiPriority="69" w:unhideWhenUsed="0"/>
-    <w:lsdException w:name="Dark List Accent 5" w:semiHidden="0" w:uiPriority="70" w:unhideWhenUsed="0"/>
-    <w:lsdException w:name="Colorful Shading Accent 5" w:semiHidden="0" w:uiPriority="71" w:unhideWhenUsed="0"/>
-    <w:lsdException w:name="Colorful List Accent 5" w:semiHidden="0" w:uiPriority="72" w:unhideWhenUsed="0"/>
-    <w:lsdException w:name="Colorful Grid Accent 5" w:semiHidden="0" w:uiPriority="73" w:unhideWhenUsed="0"/>
-    <w:lsdException w:name="Light Shading Accent 6" w:semiHidden="0" w:uiPriority="60" w:unhideWhenUsed="0"/>
-    <w:lsdException w:name="Light List Accent 6" w:semiHidden="0" w:uiPriority="61" w:unhideWhenUsed="0"/>
-    <w:lsdException w:name="Light Grid Accent 6" w:semiHidden="0" w:uiPriority="62" w:unhideWhenUsed="0"/>
-    <w:lsdException w:name="Medium Shading 1 Accent 6" w:semiHidden="0" w:uiPriority="63" w:unhideWhenUsed="0"/>
-    <w:lsdException w:name="Medium Shading 2 Accent 6" w:semiHidden="0" w:uiPriority="64" w:unhideWhenUsed="0"/>
-    <w:lsdException w:name="Medium List 1 Accent 6" w:semiHidden="0" w:uiPriority="65" w:unhideWhenUsed="0"/>
-    <w:lsdException w:name="Medium List 2 Accent 6" w:semiHidden="0" w:uiPriority="66" w:unhideWhenUsed="0"/>
-    <w:lsdException w:name="Medium Grid 1 Accent 6" w:semiHidden="0" w:uiPriority="67" w:unhideWhenUsed="0"/>
-    <w:lsdException w:name="Medium Grid 2 Accent 6" w:semiHidden="0" w:uiPriority="68" w:unhideWhenUsed="0"/>
-    <w:lsdException w:name="Medium Grid 3 Accent 6" w:semiHidden="0" w:uiPriority="69" w:unhideWhenUsed="0"/>
-    <w:lsdException w:name="Dark List Accent 6" w:semiHidden="0" w:uiPriority="70" w:unhideWhenUsed="0"/>
-    <w:lsdException w:name="Colorful Shading Accent 6" w:semiHidden="0" w:uiPriority="71" w:unhideWhenUsed="0"/>
-    <w:lsdException w:name="Colorful List Accent 6" w:semiHidden="0" w:uiPriority="72" w:unhideWhenUsed="0"/>
-    <w:lsdException w:name="Colorful Grid Accent 6" w:semiHidden="0" w:uiPriority="73" w:unhideWhenUsed="0"/>
-    <w:lsdException w:name="Subtle Emphasis" w:semiHidden="0" w:uiPriority="19" w:unhideWhenUsed="0" w:qFormat="1"/>
-    <w:lsdException w:name="Intense Emphasis" w:semiHidden="0" w:uiPriority="21" w:unhideWhenUsed="0" w:qFormat="1"/>
-    <w:lsdException w:name="Subtle Reference" w:semiHidden="0" w:uiPriority="31" w:unhideWhenUsed="0" w:qFormat="1"/>
-    <w:lsdException w:name="Intense Reference" w:semiHidden="0" w:uiPriority="32" w:unhideWhenUsed="0" w:qFormat="1"/>
-    <w:lsdException w:name="Book Title" w:semiHidden="0" w:uiPriority="33" w:unhideWhenUsed="0" w:qFormat="1"/>
-    <w:lsdException w:name="Bibliography" w:uiPriority="37"/>
-    <w:lsdException w:name="TOC Heading" w:uiPriority="39" w:qFormat="1"/>
-  </w:latentStyles>
-  <w:style w:type="paragraph" w:default="1" w:styleId="Normal">
-    <w:name w:val="Normal"/>
-    <w:qFormat/>
-  </w:style>
-  <w:style w:type="paragraph" w:styleId="Heading1">
-    <w:name w:val="heading 1"/>
-    <w:basedOn w:val="Normal"/>
-    <w:next w:val="Normal"/>
-    <w:link w:val="Heading1Char"/>
-    <w:autoRedefine/>
-    <w:uiPriority w:val="9"/>
-    <w:qFormat/>
-    <w:rsid w:val="00CF1FF0"/>
-    <w:pPr>
-      <w:keepNext/>
-      <w:keepLines/>
-      <w:spacing w:before="480" w:after="0"/>
-      <w:outlineLvl w:val="0"/>
-    </w:pPr>
-    <w:rPr>
-      <w:rFonts w:eastAsiaTheme="majorEastAsia" w:cstheme="majorBidi"/>
-      <w:b/>
-      <w:bCs/>
-      <w:sz w:val="40"/>
-      <w:szCs w:val="28"/>
-      <w:u w:val="single"/>
-    </w:rPr>
-  </w:style>
-  <w:style w:type="paragraph" w:styleId="Heading2">
-    <w:name w:val="heading 2"/>
-    <w:basedOn w:val="Normal"/>
-    <w:next w:val="Normal"/>
-    <w:link w:val="Heading2Char"/>
-    <w:autoRedefine/>
-    <w:uiPriority w:val="9"/>
-    <w:unhideWhenUsed/>
-    <w:qFormat/>
-    <w:rsid w:val="000C700E"/>
-    <w:pPr>
-      <w:keepNext/>
-      <w:keepLines/>
-      <w:spacing w:before="200" w:after="0" w:line="240" w:lineRule="auto"/>
-      <w:outlineLvl w:val="1"/>
-    </w:pPr>
-    <w:rPr>
-      <w:rFonts w:eastAsiaTheme="majorEastAsia" w:cstheme="majorBidi"/>
-      <w:b/>
-      <w:bCs/>
-      <w:color w:val="000000" w:themeColor="text1"/>
-      <w:sz w:val="32"/>
-      <w:szCs w:val="26"/>
-      <w:u w:val="single"/>
-    </w:rPr>
-  </w:style>
-  <w:style w:type="paragraph" w:styleId="Heading3">
-    <w:name w:val="heading 3"/>
-    <w:basedOn w:val="Normal"/>
-    <w:next w:val="Normal"/>
-    <w:link w:val="Heading3Char"/>
-    <w:uiPriority w:val="9"/>
-    <w:unhideWhenUsed/>
-    <w:qFormat/>
-    <w:rsid w:val="000D0F9C"/>
-    <w:pPr>
-      <w:keepNext/>
-      <w:keepLines/>
-      <w:spacing w:before="200" w:after="0"/>
-      <w:outlineLvl w:val="2"/>
-    </w:pPr>
-    <w:rPr>
-      <w:rFonts w:asciiTheme="majorHAnsi" w:eastAsiaTheme="majorEastAsia" w:hAnsiTheme="majorHAnsi" w:cstheme="majorBidi"/>
-      <w:b/>
-      <w:bCs/>
-      <w:color w:val="4F81BD" w:themeColor="accent1"/>
-      <w:u w:val="single"/>
-    </w:rPr>
-  </w:style>
-  <w:style w:type="character" w:default="1" w:styleId="DefaultParagraphFont">
-    <w:name w:val="Default Paragraph Font"/>
-    <w:uiPriority w:val="1"/>
-    <w:semiHidden/>
-    <w:unhideWhenUsed/>
-  </w:style>
-  <w:style w:type="table" w:default="1" w:styleId="TableNormal">
-    <w:name w:val="Normal Table"/>
-    <w:uiPriority w:val="99"/>
-    <w:semiHidden/>
-    <w:unhideWhenUsed/>
-    <w:tblPr>
-      <w:tblInd w:w="0" w:type="dxa"/>
-      <w:tblCellMar>
-        <w:top w:w="0" w:type="dxa"/>
-        <w:left w:w="108" w:type="dxa"/>
-        <w:bottom w:w="0" w:type="dxa"/>
-        <w:right w:w="108" w:type="dxa"/>
-      </w:tblCellMar>
-    </w:tblPr>
-  </w:style>
-  <w:style w:type="numbering" w:default="1" w:styleId="NoList">
-    <w:name w:val="No List"/>
-    <w:uiPriority w:val="99"/>
-    <w:semiHidden/>
-    <w:unhideWhenUsed/>
-  </w:style>
-  <w:style w:type="paragraph" w:styleId="ListParagraph">
-    <w:name w:val="List Paragraph"/>
-    <w:basedOn w:val="Normal"/>
-    <w:uiPriority w:val="34"/>
-    <w:qFormat/>
-    <w:rsid w:val="00A334A2"/>
-    <w:pPr>
-      <w:ind w:left="720"/>
-      <w:contextualSpacing/>
-    </w:pPr>
-  </w:style>
-  <w:style w:type="paragraph" w:styleId="Header">
-    <w:name w:val="header"/>
-    <w:basedOn w:val="Normal"/>
-    <w:link w:val="HeaderChar"/>
-    <w:uiPriority w:val="99"/>
-    <w:unhideWhenUsed/>
-    <w:rsid w:val="00A334A2"/>
-    <w:pPr>
-      <w:tabs>
-        <w:tab w:val="center" w:pos="4513"/>
-        <w:tab w:val="right" w:pos="9026"/>
-      </w:tabs>
-      <w:spacing w:after="0" w:line="240" w:lineRule="auto"/>
-    </w:pPr>
-  </w:style>
-  <w:style w:type="character" w:customStyle="1" w:styleId="HeaderChar">
-    <w:name w:val="Header Char"/>
-    <w:basedOn w:val="DefaultParagraphFont"/>
-    <w:link w:val="Header"/>
-    <w:uiPriority w:val="99"/>
-    <w:rsid w:val="00A334A2"/>
-  </w:style>
-  <w:style w:type="paragraph" w:styleId="Footer">
-    <w:name w:val="footer"/>
-    <w:basedOn w:val="Normal"/>
-    <w:link w:val="FooterChar"/>
-    <w:uiPriority w:val="99"/>
-    <w:unhideWhenUsed/>
-    <w:rsid w:val="00A334A2"/>
-    <w:pPr>
-      <w:tabs>
-        <w:tab w:val="center" w:pos="4513"/>
-        <w:tab w:val="right" w:pos="9026"/>
-      </w:tabs>
-      <w:spacing w:after="0" w:line="240" w:lineRule="auto"/>
-    </w:pPr>
-  </w:style>
-  <w:style w:type="character" w:customStyle="1" w:styleId="FooterChar">
-    <w:name w:val="Footer Char"/>
-    <w:basedOn w:val="DefaultParagraphFont"/>
-    <w:link w:val="Footer"/>
-    <w:uiPriority w:val="99"/>
-    <w:rsid w:val="00A334A2"/>
-  </w:style>
-  <w:style w:type="paragraph" w:styleId="BalloonText">
-    <w:name w:val="Balloon Text"/>
-    <w:basedOn w:val="Normal"/>
-    <w:link w:val="BalloonTextChar"/>
-    <w:uiPriority w:val="99"/>
-    <w:semiHidden/>
-    <w:unhideWhenUsed/>
-    <w:rsid w:val="00A334A2"/>
-    <w:pPr>
-      <w:spacing w:after="0" w:line="240" w:lineRule="auto"/>
-    </w:pPr>
-    <w:rPr>
-      <w:rFonts w:ascii="Tahoma" w:hAnsi="Tahoma" w:cs="Tahoma"/>
-      <w:sz w:val="16"/>
-      <w:szCs w:val="16"/>
-    </w:rPr>
-  </w:style>
-  <w:style w:type="character" w:customStyle="1" w:styleId="BalloonTextChar">
-    <w:name w:val="Balloon Text Char"/>
-    <w:basedOn w:val="DefaultParagraphFont"/>
-    <w:link w:val="BalloonText"/>
-    <w:uiPriority w:val="99"/>
-    <w:semiHidden/>
-    <w:rsid w:val="00A334A2"/>
-    <w:rPr>
-      <w:rFonts w:ascii="Tahoma" w:hAnsi="Tahoma" w:cs="Tahoma"/>
-      <w:sz w:val="16"/>
-      <w:szCs w:val="16"/>
-    </w:rPr>
-  </w:style>
-  <w:style w:type="character" w:customStyle="1" w:styleId="Heading1Char">
-    <w:name w:val="Heading 1 Char"/>
-    <w:basedOn w:val="DefaultParagraphFont"/>
-    <w:link w:val="Heading1"/>
-    <w:uiPriority w:val="9"/>
-    <w:rsid w:val="00CF1FF0"/>
-    <w:rPr>
-      <w:rFonts w:eastAsiaTheme="majorEastAsia" w:cstheme="majorBidi"/>
-      <w:b/>
-      <w:bCs/>
-      <w:sz w:val="40"/>
-      <w:szCs w:val="28"/>
-      <w:u w:val="single"/>
-    </w:rPr>
-  </w:style>
-  <w:style w:type="character" w:customStyle="1" w:styleId="Heading2Char">
-    <w:name w:val="Heading 2 Char"/>
-    <w:basedOn w:val="DefaultParagraphFont"/>
-    <w:link w:val="Heading2"/>
-    <w:uiPriority w:val="9"/>
-    <w:rsid w:val="000C700E"/>
-    <w:rPr>
-      <w:rFonts w:eastAsiaTheme="majorEastAsia" w:cstheme="majorBidi"/>
-      <w:b/>
-      <w:bCs/>
-      <w:color w:val="000000" w:themeColor="text1"/>
-      <w:sz w:val="32"/>
-      <w:szCs w:val="26"/>
-      <w:u w:val="single"/>
-    </w:rPr>
-  </w:style>
-  <w:style w:type="paragraph" w:styleId="TOCHeading">
-    <w:name w:val="TOC Heading"/>
-    <w:basedOn w:val="Heading1"/>
-    <w:next w:val="Normal"/>
-    <w:uiPriority w:val="39"/>
-    <w:semiHidden/>
-    <w:unhideWhenUsed/>
-    <w:qFormat/>
-    <w:rsid w:val="00CF1FF0"/>
-    <w:pPr>
-      <w:outlineLvl w:val="9"/>
-    </w:pPr>
-    <w:rPr>
-      <w:lang w:val="en-US" w:eastAsia="ja-JP"/>
-    </w:rPr>
-  </w:style>
-  <w:style w:type="paragraph" w:styleId="TOC1">
-    <w:name w:val="toc 1"/>
-    <w:basedOn w:val="Normal"/>
-    <w:next w:val="Normal"/>
-    <w:autoRedefine/>
-    <w:uiPriority w:val="39"/>
-    <w:unhideWhenUsed/>
-    <w:rsid w:val="00CF1FF0"/>
-    <w:pPr>
-      <w:spacing w:after="100"/>
-    </w:pPr>
-  </w:style>
-  <w:style w:type="paragraph" w:styleId="TOC2">
-    <w:name w:val="toc 2"/>
-    <w:basedOn w:val="Normal"/>
-    <w:next w:val="Normal"/>
-    <w:autoRedefine/>
-    <w:uiPriority w:val="39"/>
-    <w:unhideWhenUsed/>
-    <w:rsid w:val="00CF1FF0"/>
-    <w:pPr>
-      <w:spacing w:after="100"/>
-      <w:ind w:left="220"/>
-    </w:pPr>
-  </w:style>
-  <w:style w:type="character" w:styleId="Hyperlink">
-    <w:name w:val="Hyperlink"/>
-    <w:basedOn w:val="DefaultParagraphFont"/>
-    <w:uiPriority w:val="99"/>
-    <w:unhideWhenUsed/>
-    <w:rsid w:val="00CF1FF0"/>
-    <w:rPr>
-      <w:color w:val="0000FF" w:themeColor="hyperlink"/>
-      <w:u w:val="single"/>
-    </w:rPr>
-  </w:style>
-  <w:style w:type="table" w:styleId="TableGrid">
-    <w:name w:val="Table Grid"/>
-    <w:basedOn w:val="TableNormal"/>
-    <w:uiPriority w:val="59"/>
-    <w:rsid w:val="00C90D32"/>
-    <w:pPr>
-      <w:spacing w:after="0" w:line="240" w:lineRule="auto"/>
-    </w:pPr>
-    <w:tblPr>
-      <w:tblInd w:w="0" w:type="dxa"/>
-      <w:tblBorders>
-        <w:top w:val="single" w:sz="4" w:space="0" w:color="auto"/>
-        <w:left w:val="single" w:sz="4" w:space="0" w:color="auto"/>
-        <w:bottom w:val="single" w:sz="4" w:space="0" w:color="auto"/>
-        <w:right w:val="single" w:sz="4" w:space="0" w:color="auto"/>
-        <w:insideH w:val="single" w:sz="4" w:space="0" w:color="auto"/>
-        <w:insideV w:val="single" w:sz="4" w:space="0" w:color="auto"/>
-      </w:tblBorders>
-      <w:tblCellMar>
-        <w:top w:w="0" w:type="dxa"/>
-        <w:left w:w="108" w:type="dxa"/>
-        <w:bottom w:w="0" w:type="dxa"/>
-        <w:right w:w="108" w:type="dxa"/>
-      </w:tblCellMar>
     </w:tblPr>
   </w:style>
   <w:style w:type="character" w:customStyle="1" w:styleId="Heading3Char">
@@ -14935,7 +14243,7 @@
 <file path=word/charts/chart1.xml><?xml version="1.0" encoding="utf-8"?>
 <c:chartSpace xmlns:c="http://schemas.openxmlformats.org/drawingml/2006/chart" xmlns:a="http://schemas.openxmlformats.org/drawingml/2006/main" xmlns:r="http://schemas.openxmlformats.org/officeDocument/2006/relationships">
   <c:date1904 val="0"/>
-  <c:lang val="en-GB"/>
+  <c:lang val="en-US"/>
   <c:roundedCorners val="0"/>
   <mc:AlternateContent xmlns:mc="http://schemas.openxmlformats.org/markup-compatibility/2006">
     <mc:Choice xmlns:c14="http://schemas.microsoft.com/office/drawing/2007/8/2/chart" Requires="c14">
@@ -15037,11 +14345,11 @@
           <c:showBubbleSize val="0"/>
         </c:dLbls>
         <c:gapWidth val="150"/>
-        <c:axId val="28980352"/>
-        <c:axId val="28982272"/>
+        <c:axId val="366632096"/>
+        <c:axId val="362327920"/>
       </c:barChart>
       <c:catAx>
-        <c:axId val="28980352"/>
+        <c:axId val="366632096"/>
         <c:scaling>
           <c:orientation val="minMax"/>
         </c:scaling>
@@ -15063,13 +14371,12 @@
               </a:p>
             </c:rich>
           </c:tx>
-          <c:layout/>
           <c:overlay val="0"/>
         </c:title>
         <c:majorTickMark val="none"/>
         <c:minorTickMark val="none"/>
         <c:tickLblPos val="nextTo"/>
-        <c:crossAx val="28982272"/>
+        <c:crossAx val="362327920"/>
         <c:crosses val="autoZero"/>
         <c:auto val="1"/>
         <c:lblAlgn val="ctr"/>
@@ -15077,7 +14384,7 @@
         <c:noMultiLvlLbl val="0"/>
       </c:catAx>
       <c:valAx>
-        <c:axId val="28982272"/>
+        <c:axId val="362327920"/>
         <c:scaling>
           <c:orientation val="minMax"/>
         </c:scaling>
@@ -15105,14 +14412,13 @@
               </a:p>
             </c:rich>
           </c:tx>
-          <c:layout/>
           <c:overlay val="0"/>
         </c:title>
         <c:numFmt formatCode="General" sourceLinked="1"/>
         <c:majorTickMark val="out"/>
         <c:minorTickMark val="none"/>
         <c:tickLblPos val="nextTo"/>
-        <c:crossAx val="28980352"/>
+        <c:crossAx val="366632096"/>
         <c:crosses val="autoZero"/>
         <c:crossBetween val="between"/>
       </c:valAx>
@@ -15131,7 +14437,7 @@
 <file path=word/charts/chart2.xml><?xml version="1.0" encoding="utf-8"?>
 <c:chartSpace xmlns:c="http://schemas.openxmlformats.org/drawingml/2006/chart" xmlns:a="http://schemas.openxmlformats.org/drawingml/2006/main" xmlns:r="http://schemas.openxmlformats.org/officeDocument/2006/relationships">
   <c:date1904 val="0"/>
-  <c:lang val="en-GB"/>
+  <c:lang val="en-US"/>
   <c:roundedCorners val="0"/>
   <mc:AlternateContent xmlns:mc="http://schemas.openxmlformats.org/markup-compatibility/2006">
     <mc:Choice xmlns:c14="http://schemas.microsoft.com/office/drawing/2007/8/2/chart" Requires="c14">
@@ -15233,11 +14539,11 @@
           <c:showBubbleSize val="0"/>
         </c:dLbls>
         <c:gapWidth val="150"/>
-        <c:axId val="69320704"/>
-        <c:axId val="69322624"/>
+        <c:axId val="255039608"/>
+        <c:axId val="363670648"/>
       </c:barChart>
       <c:catAx>
-        <c:axId val="69320704"/>
+        <c:axId val="255039608"/>
         <c:scaling>
           <c:orientation val="minMax"/>
         </c:scaling>
@@ -15264,13 +14570,12 @@
               </a:p>
             </c:rich>
           </c:tx>
-          <c:layout/>
           <c:overlay val="0"/>
         </c:title>
         <c:majorTickMark val="none"/>
         <c:minorTickMark val="none"/>
         <c:tickLblPos val="nextTo"/>
-        <c:crossAx val="69322624"/>
+        <c:crossAx val="363670648"/>
         <c:crosses val="autoZero"/>
         <c:auto val="1"/>
         <c:lblAlgn val="ctr"/>
@@ -15278,7 +14583,7 @@
         <c:noMultiLvlLbl val="0"/>
       </c:catAx>
       <c:valAx>
-        <c:axId val="69322624"/>
+        <c:axId val="363670648"/>
         <c:scaling>
           <c:orientation val="minMax"/>
         </c:scaling>
@@ -15301,14 +14606,13 @@
               </a:p>
             </c:rich>
           </c:tx>
-          <c:layout/>
           <c:overlay val="0"/>
         </c:title>
         <c:numFmt formatCode="General" sourceLinked="1"/>
         <c:majorTickMark val="out"/>
         <c:minorTickMark val="none"/>
         <c:tickLblPos val="nextTo"/>
-        <c:crossAx val="69320704"/>
+        <c:crossAx val="255039608"/>
         <c:crosses val="autoZero"/>
         <c:crossBetween val="between"/>
       </c:valAx>
@@ -15326,7 +14630,7 @@
 <file path=word/charts/chart3.xml><?xml version="1.0" encoding="utf-8"?>
 <c:chartSpace xmlns:c="http://schemas.openxmlformats.org/drawingml/2006/chart" xmlns:a="http://schemas.openxmlformats.org/drawingml/2006/main" xmlns:r="http://schemas.openxmlformats.org/officeDocument/2006/relationships">
   <c:date1904 val="0"/>
-  <c:lang val="en-GB"/>
+  <c:lang val="en-US"/>
   <c:roundedCorners val="0"/>
   <mc:AlternateContent xmlns:mc="http://schemas.openxmlformats.org/markup-compatibility/2006">
     <mc:Choice xmlns:c14="http://schemas.microsoft.com/office/drawing/2007/8/2/chart" Requires="c14">
@@ -15353,7 +14657,6 @@
           </a:p>
         </c:rich>
       </c:tx>
-      <c:layout/>
       <c:overlay val="0"/>
     </c:title>
     <c:autoTitleDeleted val="0"/>
@@ -15476,11 +14779,11 @@
           <c:showBubbleSize val="0"/>
         </c:dLbls>
         <c:gapWidth val="150"/>
-        <c:axId val="69995520"/>
-        <c:axId val="70022656"/>
+        <c:axId val="361294144"/>
+        <c:axId val="361294536"/>
       </c:barChart>
       <c:catAx>
-        <c:axId val="69995520"/>
+        <c:axId val="361294144"/>
         <c:scaling>
           <c:orientation val="minMax"/>
         </c:scaling>
@@ -15512,10 +14815,11 @@
           </c:layout>
           <c:overlay val="0"/>
         </c:title>
+        <c:numFmt formatCode="General" sourceLinked="0"/>
         <c:majorTickMark val="none"/>
         <c:minorTickMark val="none"/>
         <c:tickLblPos val="nextTo"/>
-        <c:crossAx val="70022656"/>
+        <c:crossAx val="361294536"/>
         <c:crosses val="autoZero"/>
         <c:auto val="1"/>
         <c:lblAlgn val="ctr"/>
@@ -15523,7 +14827,7 @@
         <c:noMultiLvlLbl val="0"/>
       </c:catAx>
       <c:valAx>
-        <c:axId val="70022656"/>
+        <c:axId val="361294536"/>
         <c:scaling>
           <c:orientation val="minMax"/>
         </c:scaling>
@@ -15546,14 +14850,13 @@
               </a:p>
             </c:rich>
           </c:tx>
-          <c:layout/>
           <c:overlay val="0"/>
         </c:title>
         <c:numFmt formatCode="General" sourceLinked="1"/>
         <c:majorTickMark val="out"/>
         <c:minorTickMark val="none"/>
         <c:tickLblPos val="nextTo"/>
-        <c:crossAx val="69995520"/>
+        <c:crossAx val="361294144"/>
         <c:crosses val="autoZero"/>
         <c:crossBetween val="between"/>
       </c:valAx>
@@ -16135,7 +15438,7 @@
 </file>
 
 <file path=customXml/itemProps1.xml><?xml version="1.0" encoding="utf-8"?>
-<ds:datastoreItem xmlns:ds="http://schemas.openxmlformats.org/officeDocument/2006/customXml" ds:itemID="{896D2E77-0855-432D-AC57-C3C31315B122}">
+<ds:datastoreItem xmlns:ds="http://schemas.openxmlformats.org/officeDocument/2006/customXml" ds:itemID="{D3FC4ED2-82CF-49BB-8A69-3B769C69A271}">
   <ds:schemaRefs>
     <ds:schemaRef ds:uri="http://schemas.openxmlformats.org/officeDocument/2006/bibliography"/>
   </ds:schemaRefs>

</xml_diff>